<commit_message>
Added 2990 and updated scripts in 19.32.5
</commit_message>
<xml_diff>
--- a/Rootstock ERP/Releases/2019 Winter/Manual Steps/Winter 19 Manual Steps.docx
+++ b/Rootstock ERP/Releases/2019 Winter/Manual Steps/Winter 19 Manual Steps.docx
@@ -1,6 +1,6 @@
 
 <file path=word/document.xml><?xml version="1.0" encoding="utf-8"?>
-<w:document xmlns:wpc="http://schemas.microsoft.com/office/word/2010/wordprocessingCanvas" xmlns:mc="http://schemas.openxmlformats.org/markup-compatibility/2006" xmlns:o="urn:schemas-microsoft-com:office:office" xmlns:r="http://schemas.openxmlformats.org/officeDocument/2006/relationships" xmlns:m="http://schemas.openxmlformats.org/officeDocument/2006/math" xmlns:v="urn:schemas-microsoft-com:vml" xmlns:wp14="http://schemas.microsoft.com/office/word/2010/wordprocessingDrawing" xmlns:wp="http://schemas.openxmlformats.org/drawingml/2006/wordprocessingDrawing" xmlns:w10="urn:schemas-microsoft-com:office:word" xmlns:w="http://schemas.openxmlformats.org/wordprocessingml/2006/main" xmlns:w14="http://schemas.microsoft.com/office/word/2010/wordml" xmlns:w15="http://schemas.microsoft.com/office/word/2012/wordml" xmlns:wpg="http://schemas.microsoft.com/office/word/2010/wordprocessingGroup" xmlns:wpi="http://schemas.microsoft.com/office/word/2010/wordprocessingInk" xmlns:wne="http://schemas.microsoft.com/office/word/2006/wordml" xmlns:wps="http://schemas.microsoft.com/office/word/2010/wordprocessingShape" mc:Ignorable="w14 w15 wp14">
+<w:document xmlns:wpc="http://schemas.microsoft.com/office/word/2010/wordprocessingCanvas" xmlns:cx="http://schemas.microsoft.com/office/drawing/2014/chartex" xmlns:cx1="http://schemas.microsoft.com/office/drawing/2015/9/8/chartex" xmlns:cx2="http://schemas.microsoft.com/office/drawing/2015/10/21/chartex" xmlns:cx3="http://schemas.microsoft.com/office/drawing/2016/5/9/chartex" xmlns:cx4="http://schemas.microsoft.com/office/drawing/2016/5/10/chartex" xmlns:cx5="http://schemas.microsoft.com/office/drawing/2016/5/11/chartex" xmlns:cx6="http://schemas.microsoft.com/office/drawing/2016/5/12/chartex" xmlns:cx7="http://schemas.microsoft.com/office/drawing/2016/5/13/chartex" xmlns:cx8="http://schemas.microsoft.com/office/drawing/2016/5/14/chartex" xmlns:mc="http://schemas.openxmlformats.org/markup-compatibility/2006" xmlns:aink="http://schemas.microsoft.com/office/drawing/2016/ink" xmlns:am3d="http://schemas.microsoft.com/office/drawing/2017/model3d" xmlns:o="urn:schemas-microsoft-com:office:office" xmlns:r="http://schemas.openxmlformats.org/officeDocument/2006/relationships" xmlns:m="http://schemas.openxmlformats.org/officeDocument/2006/math" xmlns:v="urn:schemas-microsoft-com:vml" xmlns:wp14="http://schemas.microsoft.com/office/word/2010/wordprocessingDrawing" xmlns:wp="http://schemas.openxmlformats.org/drawingml/2006/wordprocessingDrawing" xmlns:w10="urn:schemas-microsoft-com:office:word" xmlns:w="http://schemas.openxmlformats.org/wordprocessingml/2006/main" xmlns:w14="http://schemas.microsoft.com/office/word/2010/wordml" xmlns:w15="http://schemas.microsoft.com/office/word/2012/wordml" xmlns:w16cid="http://schemas.microsoft.com/office/word/2016/wordml/cid" xmlns:w16se="http://schemas.microsoft.com/office/word/2015/wordml/symex" xmlns:wpg="http://schemas.microsoft.com/office/word/2010/wordprocessingGroup" xmlns:wpi="http://schemas.microsoft.com/office/word/2010/wordprocessingInk" xmlns:wne="http://schemas.microsoft.com/office/word/2006/wordml" xmlns:wps="http://schemas.microsoft.com/office/word/2010/wordprocessingShape" mc:Ignorable="w14 w15 w16se w16cid wp14">
   <w:body>
     <w:p>
       <w:r>
@@ -69,7 +69,21 @@
           <w:rFonts w:ascii="Helvetica" w:hAnsi="Helvetica" w:cs="Helvetica"/>
         </w:rPr>
         <w:tab/>
-        <w:t>‘sydivaddr__c</w:t>
+        <w:t>‘</w:t>
+      </w:r>
+      <w:proofErr w:type="spellStart"/>
+      <w:r>
+        <w:rPr>
+          <w:rFonts w:ascii="Helvetica" w:hAnsi="Helvetica" w:cs="Helvetica"/>
+        </w:rPr>
+        <w:t>sydivaddr</w:t>
+      </w:r>
+      <w:proofErr w:type="spellEnd"/>
+      <w:r>
+        <w:rPr>
+          <w:rFonts w:ascii="Helvetica" w:hAnsi="Helvetica" w:cs="Helvetica"/>
+        </w:rPr>
+        <w:t>__c</w:t>
       </w:r>
     </w:p>
     <w:p>
@@ -96,12 +110,14 @@
         <w:tab/>
         <w:t>‘</w:t>
       </w:r>
+      <w:proofErr w:type="spellStart"/>
       <w:r>
         <w:rPr>
           <w:rFonts w:ascii="Menlo" w:hAnsi="Menlo" w:cs="Menlo"/>
         </w:rPr>
         <w:t>sydivaddr_type__c</w:t>
       </w:r>
+      <w:proofErr w:type="spellEnd"/>
     </w:p>
     <w:p>
       <w:pPr>
@@ -265,7 +281,21 @@
           <w:rFonts w:ascii="Helvetica" w:hAnsi="Helvetica" w:cs="Helvetica"/>
         </w:rPr>
         <w:tab/>
-        <w:t>‘sydefault__c</w:t>
+        <w:t>‘</w:t>
+      </w:r>
+      <w:proofErr w:type="spellStart"/>
+      <w:r>
+        <w:rPr>
+          <w:rFonts w:ascii="Helvetica" w:hAnsi="Helvetica" w:cs="Helvetica"/>
+        </w:rPr>
+        <w:t>sydefault</w:t>
+      </w:r>
+      <w:proofErr w:type="spellEnd"/>
+      <w:r>
+        <w:rPr>
+          <w:rFonts w:ascii="Helvetica" w:hAnsi="Helvetica" w:cs="Helvetica"/>
+        </w:rPr>
+        <w:t>__c</w:t>
       </w:r>
       <w:r>
         <w:rPr>
@@ -345,7 +375,21 @@
           <w:rFonts w:ascii="Helvetica" w:hAnsi="Helvetica" w:cs="Helvetica"/>
         </w:rPr>
         <w:tab/>
-        <w:t>‘syusr__c</w:t>
+        <w:t>‘</w:t>
+      </w:r>
+      <w:proofErr w:type="spellStart"/>
+      <w:r>
+        <w:rPr>
+          <w:rFonts w:ascii="Helvetica" w:hAnsi="Helvetica" w:cs="Helvetica"/>
+        </w:rPr>
+        <w:t>syusr</w:t>
+      </w:r>
+      <w:proofErr w:type="spellEnd"/>
+      <w:r>
+        <w:rPr>
+          <w:rFonts w:ascii="Helvetica" w:hAnsi="Helvetica" w:cs="Helvetica"/>
+        </w:rPr>
+        <w:t>__c</w:t>
       </w:r>
       <w:r>
         <w:rPr>
@@ -406,7 +450,21 @@
           <w:rFonts w:ascii="Helvetica" w:hAnsi="Helvetica" w:cs="Helvetica"/>
         </w:rPr>
         <w:tab/>
-        <w:t>‘syusr_expsfustartopt__c</w:t>
+        <w:t>‘syusr_</w:t>
+      </w:r>
+      <w:proofErr w:type="spellStart"/>
+      <w:r>
+        <w:rPr>
+          <w:rFonts w:ascii="Helvetica" w:hAnsi="Helvetica" w:cs="Helvetica"/>
+        </w:rPr>
+        <w:t>expsfustartopt</w:t>
+      </w:r>
+      <w:proofErr w:type="spellEnd"/>
+      <w:r>
+        <w:rPr>
+          <w:rFonts w:ascii="Helvetica" w:hAnsi="Helvetica" w:cs="Helvetica"/>
+        </w:rPr>
+        <w:t>__c</w:t>
       </w:r>
     </w:p>
     <w:p>
@@ -454,7 +512,21 @@
           <w:rFonts w:ascii="Helvetica" w:hAnsi="Helvetica" w:cs="Helvetica"/>
         </w:rPr>
         <w:tab/>
-        <w:t>‘syusr_sfustartopt__c</w:t>
+        <w:t>‘syusr_</w:t>
+      </w:r>
+      <w:proofErr w:type="spellStart"/>
+      <w:r>
+        <w:rPr>
+          <w:rFonts w:ascii="Helvetica" w:hAnsi="Helvetica" w:cs="Helvetica"/>
+        </w:rPr>
+        <w:t>sfustartopt</w:t>
+      </w:r>
+      <w:proofErr w:type="spellEnd"/>
+      <w:r>
+        <w:rPr>
+          <w:rFonts w:ascii="Helvetica" w:hAnsi="Helvetica" w:cs="Helvetica"/>
+        </w:rPr>
+        <w:t>__c</w:t>
       </w:r>
     </w:p>
     <w:p>
@@ -521,7 +593,21 @@
           <w:rFonts w:ascii="Helvetica" w:hAnsi="Helvetica" w:cs="Helvetica"/>
         </w:rPr>
         <w:tab/>
-        <w:t>‘icitem__c</w:t>
+        <w:t>‘</w:t>
+      </w:r>
+      <w:proofErr w:type="spellStart"/>
+      <w:r>
+        <w:rPr>
+          <w:rFonts w:ascii="Helvetica" w:hAnsi="Helvetica" w:cs="Helvetica"/>
+        </w:rPr>
+        <w:t>icitem</w:t>
+      </w:r>
+      <w:proofErr w:type="spellEnd"/>
+      <w:r>
+        <w:rPr>
+          <w:rFonts w:ascii="Helvetica" w:hAnsi="Helvetica" w:cs="Helvetica"/>
+        </w:rPr>
+        <w:t>__c</w:t>
       </w:r>
       <w:r>
         <w:rPr>
@@ -582,8 +668,16 @@
           <w:rFonts w:ascii="Helvetica" w:hAnsi="Helvetica" w:cs="Helvetica"/>
         </w:rPr>
         <w:tab/>
-        <w:t>‘Yield_Validation</w:t>
-      </w:r>
+        <w:t>‘</w:t>
+      </w:r>
+      <w:proofErr w:type="spellStart"/>
+      <w:r>
+        <w:rPr>
+          <w:rFonts w:ascii="Helvetica" w:hAnsi="Helvetica" w:cs="Helvetica"/>
+        </w:rPr>
+        <w:t>Yield_Validation</w:t>
+      </w:r>
+      <w:proofErr w:type="spellEnd"/>
     </w:p>
     <w:p>
       <w:pPr>
@@ -637,6 +731,8 @@
         <w:tab/>
         <w:t>‘</w:t>
       </w:r>
+      <w:proofErr w:type="spellStart"/>
+      <w:proofErr w:type="gramStart"/>
       <w:r>
         <w:rPr>
           <w:rFonts w:ascii="Helvetica Neue" w:hAnsi="Helvetica Neue" w:cs="Helvetica Neue"/>
@@ -644,7 +740,38 @@
           <w:color w:val="121F3C"/>
           <w:sz w:val="28"/>
         </w:rPr>
-        <w:t>rstk.ScriptExecutor.execute('set_sohdr_sumppy', true);</w:t>
+        <w:t>rstk.ScriptExecutor.execute</w:t>
+      </w:r>
+      <w:proofErr w:type="spellEnd"/>
+      <w:proofErr w:type="gramEnd"/>
+      <w:r>
+        <w:rPr>
+          <w:rFonts w:ascii="Helvetica Neue" w:hAnsi="Helvetica Neue" w:cs="Helvetica Neue"/>
+          <w:b/>
+          <w:color w:val="121F3C"/>
+          <w:sz w:val="28"/>
+        </w:rPr>
+        <w:t>('</w:t>
+      </w:r>
+      <w:proofErr w:type="spellStart"/>
+      <w:r>
+        <w:rPr>
+          <w:rFonts w:ascii="Helvetica Neue" w:hAnsi="Helvetica Neue" w:cs="Helvetica Neue"/>
+          <w:b/>
+          <w:color w:val="121F3C"/>
+          <w:sz w:val="28"/>
+        </w:rPr>
+        <w:t>set_sohdr_sumppy</w:t>
+      </w:r>
+      <w:proofErr w:type="spellEnd"/>
+      <w:r>
+        <w:rPr>
+          <w:rFonts w:ascii="Helvetica Neue" w:hAnsi="Helvetica Neue" w:cs="Helvetica Neue"/>
+          <w:b/>
+          <w:color w:val="121F3C"/>
+          <w:sz w:val="28"/>
+        </w:rPr>
+        <w:t>', true);</w:t>
       </w:r>
     </w:p>
     <w:p/>
@@ -718,14 +845,30 @@
           <w:rFonts w:ascii="Helvetica" w:hAnsi="Helvetica" w:cs="Helvetica"/>
         </w:rPr>
         <w:tab/>
-        <w:t>sydata_c.object</w:t>
-      </w:r>
-    </w:p>
-    <w:p>
-      <w:r>
-        <w:rPr>
-          <w:rFonts w:ascii="Helvetica" w:hAnsi="Helvetica" w:cs="Helvetica"/>
-        </w:rPr>
+      </w:r>
+      <w:proofErr w:type="spellStart"/>
+      <w:r>
+        <w:rPr>
+          <w:rFonts w:ascii="Helvetica" w:hAnsi="Helvetica" w:cs="Helvetica"/>
+        </w:rPr>
+        <w:t>sydata_</w:t>
+      </w:r>
+      <w:proofErr w:type="gramStart"/>
+      <w:r>
+        <w:rPr>
+          <w:rFonts w:ascii="Helvetica" w:hAnsi="Helvetica" w:cs="Helvetica"/>
+        </w:rPr>
+        <w:t>c.object</w:t>
+      </w:r>
+      <w:proofErr w:type="spellEnd"/>
+      <w:proofErr w:type="gramEnd"/>
+    </w:p>
+    <w:p>
+      <w:r>
+        <w:rPr>
+          <w:rFonts w:ascii="Helvetica" w:hAnsi="Helvetica" w:cs="Helvetica"/>
+        </w:rPr>
+        <w:lastRenderedPageBreak/>
         <w:tab/>
         <w:t>-</w:t>
       </w:r>
@@ -762,28 +905,41 @@
         <w:rPr>
           <w:rFonts w:ascii="Menlo" w:hAnsi="Menlo" w:cs="Menlo"/>
         </w:rPr>
-        <w:t>sydata_txntype__c</w:t>
-      </w:r>
-    </w:p>
-    <w:p>
+        <w:t>sydata_</w:t>
+      </w:r>
+      <w:proofErr w:type="spellStart"/>
       <w:r>
         <w:rPr>
           <w:rFonts w:ascii="Menlo" w:hAnsi="Menlo" w:cs="Menlo"/>
         </w:rPr>
-        <w:lastRenderedPageBreak/>
-        <w:tab/>
-      </w:r>
+        <w:t>txntype</w:t>
+      </w:r>
+      <w:proofErr w:type="spellEnd"/>
       <w:r>
         <w:rPr>
           <w:rFonts w:ascii="Menlo" w:hAnsi="Menlo" w:cs="Menlo"/>
         </w:rPr>
-        <w:tab/>
-      </w:r>
+        <w:t>__c</w:t>
+      </w:r>
+    </w:p>
+    <w:p>
       <w:r>
         <w:rPr>
           <w:rFonts w:ascii="Menlo" w:hAnsi="Menlo" w:cs="Menlo"/>
         </w:rPr>
         <w:tab/>
+      </w:r>
+      <w:r>
+        <w:rPr>
+          <w:rFonts w:ascii="Menlo" w:hAnsi="Menlo" w:cs="Menlo"/>
+        </w:rPr>
+        <w:tab/>
+      </w:r>
+      <w:r>
+        <w:rPr>
+          <w:rFonts w:ascii="Menlo" w:hAnsi="Menlo" w:cs="Menlo"/>
+        </w:rPr>
+        <w:tab/>
         <w:t>- ‘Sales Order Pack Reversal</w:t>
       </w:r>
     </w:p>
@@ -805,7 +961,21 @@
           <w:rFonts w:ascii="Menlo" w:hAnsi="Menlo" w:cs="Menlo"/>
         </w:rPr>
         <w:tab/>
-        <w:t xml:space="preserve">   Sales Order Pick(Issue) Reversal</w:t>
+        <w:t xml:space="preserve">   Sales Order </w:t>
+      </w:r>
+      <w:proofErr w:type="gramStart"/>
+      <w:r>
+        <w:rPr>
+          <w:rFonts w:ascii="Menlo" w:hAnsi="Menlo" w:cs="Menlo"/>
+        </w:rPr>
+        <w:t>Pick(</w:t>
+      </w:r>
+      <w:proofErr w:type="gramEnd"/>
+      <w:r>
+        <w:rPr>
+          <w:rFonts w:ascii="Menlo" w:hAnsi="Menlo" w:cs="Menlo"/>
+        </w:rPr>
+        <w:t>Issue) Reversal</w:t>
       </w:r>
     </w:p>
     <w:p>
@@ -1003,7 +1173,21 @@
           <w:rFonts w:ascii="Helvetica" w:hAnsi="Helvetica" w:cs="Helvetica"/>
         </w:rPr>
         <w:tab/>
-        <w:t>‘sydefault__c</w:t>
+        <w:t>‘</w:t>
+      </w:r>
+      <w:proofErr w:type="spellStart"/>
+      <w:r>
+        <w:rPr>
+          <w:rFonts w:ascii="Helvetica" w:hAnsi="Helvetica" w:cs="Helvetica"/>
+        </w:rPr>
+        <w:t>sydefault</w:t>
+      </w:r>
+      <w:proofErr w:type="spellEnd"/>
+      <w:r>
+        <w:rPr>
+          <w:rFonts w:ascii="Helvetica" w:hAnsi="Helvetica" w:cs="Helvetica"/>
+        </w:rPr>
+        <w:t>__c</w:t>
       </w:r>
     </w:p>
     <w:p>
@@ -1070,7 +1254,21 @@
           <w:rFonts w:ascii="Helvetica" w:hAnsi="Helvetica" w:cs="Helvetica"/>
         </w:rPr>
         <w:tab/>
-        <w:t>‘soinvline__c</w:t>
+        <w:t>‘</w:t>
+      </w:r>
+      <w:proofErr w:type="spellStart"/>
+      <w:r>
+        <w:rPr>
+          <w:rFonts w:ascii="Helvetica" w:hAnsi="Helvetica" w:cs="Helvetica"/>
+        </w:rPr>
+        <w:t>soinvline</w:t>
+      </w:r>
+      <w:proofErr w:type="spellEnd"/>
+      <w:r>
+        <w:rPr>
+          <w:rFonts w:ascii="Helvetica" w:hAnsi="Helvetica" w:cs="Helvetica"/>
+        </w:rPr>
+        <w:t>__c</w:t>
       </w:r>
     </w:p>
     <w:p>
@@ -1193,6 +1391,7 @@
         <w:rPr>
           <w:rFonts w:ascii="Helvetica" w:hAnsi="Helvetica" w:cs="Helvetica"/>
         </w:rPr>
+        <w:lastRenderedPageBreak/>
         <w:t>19.7 - https://test.salesforce.com/packaging/installPackage.apexp?p0=04t0B0000001fMN</w:t>
       </w:r>
     </w:p>
@@ -1238,7 +1437,21 @@
           <w:rFonts w:ascii="Helvetica" w:hAnsi="Helvetica" w:cs="Helvetica"/>
         </w:rPr>
         <w:tab/>
-        <w:t>‘sydata__c</w:t>
+        <w:t>‘</w:t>
+      </w:r>
+      <w:proofErr w:type="spellStart"/>
+      <w:r>
+        <w:rPr>
+          <w:rFonts w:ascii="Helvetica" w:hAnsi="Helvetica" w:cs="Helvetica"/>
+        </w:rPr>
+        <w:t>sydata</w:t>
+      </w:r>
+      <w:proofErr w:type="spellEnd"/>
+      <w:r>
+        <w:rPr>
+          <w:rFonts w:ascii="Helvetica" w:hAnsi="Helvetica" w:cs="Helvetica"/>
+        </w:rPr>
+        <w:t>__c</w:t>
       </w:r>
     </w:p>
     <w:p>
@@ -1288,7 +1501,21 @@
           <w:rFonts w:ascii="Helvetica" w:hAnsi="Helvetica" w:cs="Helvetica"/>
         </w:rPr>
         <w:tab/>
-        <w:t>‘sydata_txntype__c</w:t>
+        <w:t>‘sydata_</w:t>
+      </w:r>
+      <w:proofErr w:type="spellStart"/>
+      <w:r>
+        <w:rPr>
+          <w:rFonts w:ascii="Helvetica" w:hAnsi="Helvetica" w:cs="Helvetica"/>
+        </w:rPr>
+        <w:t>txntype</w:t>
+      </w:r>
+      <w:proofErr w:type="spellEnd"/>
+      <w:r>
+        <w:rPr>
+          <w:rFonts w:ascii="Helvetica" w:hAnsi="Helvetica" w:cs="Helvetica"/>
+        </w:rPr>
+        <w:t>__c</w:t>
       </w:r>
     </w:p>
     <w:p>
@@ -1360,7 +1587,21 @@
           <w:rFonts w:ascii="Helvetica" w:hAnsi="Helvetica" w:cs="Helvetica"/>
         </w:rPr>
         <w:tab/>
-        <w:t>Missing objecthelp pages</w:t>
+        <w:t xml:space="preserve">Missing </w:t>
+      </w:r>
+      <w:proofErr w:type="spellStart"/>
+      <w:r>
+        <w:rPr>
+          <w:rFonts w:ascii="Helvetica" w:hAnsi="Helvetica" w:cs="Helvetica"/>
+        </w:rPr>
+        <w:t>objecthelp</w:t>
+      </w:r>
+      <w:proofErr w:type="spellEnd"/>
+      <w:r>
+        <w:rPr>
+          <w:rFonts w:ascii="Helvetica" w:hAnsi="Helvetica" w:cs="Helvetica"/>
+        </w:rPr>
+        <w:t xml:space="preserve"> pages</w:t>
       </w:r>
     </w:p>
     <w:p>
@@ -1404,7 +1645,21 @@
           <w:rFonts w:ascii="Helvetica" w:hAnsi="Helvetica" w:cs="Helvetica"/>
         </w:rPr>
         <w:tab/>
-        <w:t>‘gljed__c</w:t>
+        <w:t>‘</w:t>
+      </w:r>
+      <w:proofErr w:type="spellStart"/>
+      <w:r>
+        <w:rPr>
+          <w:rFonts w:ascii="Helvetica" w:hAnsi="Helvetica" w:cs="Helvetica"/>
+        </w:rPr>
+        <w:t>gljed</w:t>
+      </w:r>
+      <w:proofErr w:type="spellEnd"/>
+      <w:r>
+        <w:rPr>
+          <w:rFonts w:ascii="Helvetica" w:hAnsi="Helvetica" w:cs="Helvetica"/>
+        </w:rPr>
+        <w:t>__c</w:t>
       </w:r>
     </w:p>
     <w:p>
@@ -1426,7 +1681,21 @@
           <w:rFonts w:ascii="Helvetica" w:hAnsi="Helvetica" w:cs="Helvetica"/>
         </w:rPr>
         <w:tab/>
-        <w:t xml:space="preserve">Change ‘Context-Sensitive Help Setting’ to objecthelp_gljed   </w:t>
+        <w:t xml:space="preserve">Change ‘Context-Sensitive Help Setting’ to </w:t>
+      </w:r>
+      <w:proofErr w:type="spellStart"/>
+      <w:r>
+        <w:rPr>
+          <w:rFonts w:ascii="Helvetica" w:hAnsi="Helvetica" w:cs="Helvetica"/>
+        </w:rPr>
+        <w:t>objecthelp_gljed</w:t>
+      </w:r>
+      <w:proofErr w:type="spellEnd"/>
+      <w:r>
+        <w:rPr>
+          <w:rFonts w:ascii="Helvetica" w:hAnsi="Helvetica" w:cs="Helvetica"/>
+        </w:rPr>
+        <w:t xml:space="preserve">   </w:t>
       </w:r>
     </w:p>
     <w:p>
@@ -1442,7 +1711,21 @@
           <w:rFonts w:ascii="Helvetica" w:hAnsi="Helvetica" w:cs="Helvetica"/>
         </w:rPr>
         <w:tab/>
-        <w:t>‘icitemsiteproj__c</w:t>
+        <w:t>‘</w:t>
+      </w:r>
+      <w:proofErr w:type="spellStart"/>
+      <w:r>
+        <w:rPr>
+          <w:rFonts w:ascii="Helvetica" w:hAnsi="Helvetica" w:cs="Helvetica"/>
+        </w:rPr>
+        <w:t>icitemsiteproj</w:t>
+      </w:r>
+      <w:proofErr w:type="spellEnd"/>
+      <w:r>
+        <w:rPr>
+          <w:rFonts w:ascii="Helvetica" w:hAnsi="Helvetica" w:cs="Helvetica"/>
+        </w:rPr>
+        <w:t>__c</w:t>
       </w:r>
     </w:p>
     <w:p>
@@ -1460,8 +1743,16 @@
           <w:rFonts w:ascii="Helvetica" w:hAnsi="Helvetica" w:cs="Helvetica"/>
         </w:rPr>
         <w:tab/>
-        <w:t>Change ‘Context-Sensitive Help Setting’ to objecthelp_icitemsiteproj</w:t>
-      </w:r>
+        <w:t xml:space="preserve">Change ‘Context-Sensitive Help Setting’ to </w:t>
+      </w:r>
+      <w:proofErr w:type="spellStart"/>
+      <w:r>
+        <w:rPr>
+          <w:rFonts w:ascii="Helvetica" w:hAnsi="Helvetica" w:cs="Helvetica"/>
+        </w:rPr>
+        <w:t>objecthelp_icitemsiteproj</w:t>
+      </w:r>
+      <w:proofErr w:type="spellEnd"/>
     </w:p>
     <w:p>
       <w:r>
@@ -1482,7 +1773,21 @@
           <w:rFonts w:ascii="Helvetica" w:hAnsi="Helvetica" w:cs="Helvetica"/>
         </w:rPr>
         <w:tab/>
-        <w:t>‘pjprojwbs__c</w:t>
+        <w:t>‘</w:t>
+      </w:r>
+      <w:proofErr w:type="spellStart"/>
+      <w:r>
+        <w:rPr>
+          <w:rFonts w:ascii="Helvetica" w:hAnsi="Helvetica" w:cs="Helvetica"/>
+        </w:rPr>
+        <w:t>pjprojwbs</w:t>
+      </w:r>
+      <w:proofErr w:type="spellEnd"/>
+      <w:r>
+        <w:rPr>
+          <w:rFonts w:ascii="Helvetica" w:hAnsi="Helvetica" w:cs="Helvetica"/>
+        </w:rPr>
+        <w:t>__c</w:t>
       </w:r>
     </w:p>
     <w:p>
@@ -1504,8 +1809,16 @@
           <w:rFonts w:ascii="Helvetica" w:hAnsi="Helvetica" w:cs="Helvetica"/>
         </w:rPr>
         <w:tab/>
-        <w:t>Change ‘Context-Sensitive Help Setting’ to objecthelp_pjprojwbs</w:t>
-      </w:r>
+        <w:t xml:space="preserve">Change ‘Context-Sensitive Help Setting’ to </w:t>
+      </w:r>
+      <w:proofErr w:type="spellStart"/>
+      <w:r>
+        <w:rPr>
+          <w:rFonts w:ascii="Helvetica" w:hAnsi="Helvetica" w:cs="Helvetica"/>
+        </w:rPr>
+        <w:t>objecthelp_pjprojwbs</w:t>
+      </w:r>
+      <w:proofErr w:type="spellEnd"/>
     </w:p>
     <w:p>
       <w:r>
@@ -1526,7 +1839,21 @@
           <w:rFonts w:ascii="Helvetica" w:hAnsi="Helvetica" w:cs="Helvetica"/>
         </w:rPr>
         <w:tab/>
-        <w:t>‘poconttype__c</w:t>
+        <w:t>‘</w:t>
+      </w:r>
+      <w:proofErr w:type="spellStart"/>
+      <w:r>
+        <w:rPr>
+          <w:rFonts w:ascii="Helvetica" w:hAnsi="Helvetica" w:cs="Helvetica"/>
+        </w:rPr>
+        <w:t>poconttype</w:t>
+      </w:r>
+      <w:proofErr w:type="spellEnd"/>
+      <w:r>
+        <w:rPr>
+          <w:rFonts w:ascii="Helvetica" w:hAnsi="Helvetica" w:cs="Helvetica"/>
+        </w:rPr>
+        <w:t>__c</w:t>
       </w:r>
     </w:p>
     <w:p>
@@ -1548,8 +1875,16 @@
           <w:rFonts w:ascii="Helvetica" w:hAnsi="Helvetica" w:cs="Helvetica"/>
         </w:rPr>
         <w:tab/>
-        <w:t>Change ‘Context-Sensitive Help Setting’ to objecthelp_poconttype</w:t>
-      </w:r>
+        <w:t xml:space="preserve">Change ‘Context-Sensitive Help Setting’ to </w:t>
+      </w:r>
+      <w:proofErr w:type="spellStart"/>
+      <w:r>
+        <w:rPr>
+          <w:rFonts w:ascii="Helvetica" w:hAnsi="Helvetica" w:cs="Helvetica"/>
+        </w:rPr>
+        <w:t>objecthelp_poconttype</w:t>
+      </w:r>
+      <w:proofErr w:type="spellEnd"/>
     </w:p>
     <w:p>
       <w:r>
@@ -1570,7 +1905,21 @@
           <w:rFonts w:ascii="Helvetica" w:hAnsi="Helvetica" w:cs="Helvetica"/>
         </w:rPr>
         <w:tab/>
-        <w:t>‘poroute__c</w:t>
+        <w:t>‘</w:t>
+      </w:r>
+      <w:proofErr w:type="spellStart"/>
+      <w:r>
+        <w:rPr>
+          <w:rFonts w:ascii="Helvetica" w:hAnsi="Helvetica" w:cs="Helvetica"/>
+        </w:rPr>
+        <w:t>poroute</w:t>
+      </w:r>
+      <w:proofErr w:type="spellEnd"/>
+      <w:r>
+        <w:rPr>
+          <w:rFonts w:ascii="Helvetica" w:hAnsi="Helvetica" w:cs="Helvetica"/>
+        </w:rPr>
+        <w:t>__c</w:t>
       </w:r>
     </w:p>
     <w:p>
@@ -1592,8 +1941,16 @@
           <w:rFonts w:ascii="Helvetica" w:hAnsi="Helvetica" w:cs="Helvetica"/>
         </w:rPr>
         <w:tab/>
-        <w:t>Change ‘Context-Sensitive Help Setting’ to objecthelp_poroute</w:t>
-      </w:r>
+        <w:t xml:space="preserve">Change ‘Context-Sensitive Help Setting’ to </w:t>
+      </w:r>
+      <w:proofErr w:type="spellStart"/>
+      <w:r>
+        <w:rPr>
+          <w:rFonts w:ascii="Helvetica" w:hAnsi="Helvetica" w:cs="Helvetica"/>
+        </w:rPr>
+        <w:t>objecthelp_poroute</w:t>
+      </w:r>
+      <w:proofErr w:type="spellEnd"/>
     </w:p>
     <w:p>
       <w:r>
@@ -1614,7 +1971,21 @@
           <w:rFonts w:ascii="Helvetica" w:hAnsi="Helvetica" w:cs="Helvetica"/>
         </w:rPr>
         <w:tab/>
-        <w:t>‘portetype__c</w:t>
+        <w:t>‘</w:t>
+      </w:r>
+      <w:proofErr w:type="spellStart"/>
+      <w:r>
+        <w:rPr>
+          <w:rFonts w:ascii="Helvetica" w:hAnsi="Helvetica" w:cs="Helvetica"/>
+        </w:rPr>
+        <w:t>portetype</w:t>
+      </w:r>
+      <w:proofErr w:type="spellEnd"/>
+      <w:r>
+        <w:rPr>
+          <w:rFonts w:ascii="Helvetica" w:hAnsi="Helvetica" w:cs="Helvetica"/>
+        </w:rPr>
+        <w:t>__c</w:t>
       </w:r>
     </w:p>
     <w:p>
@@ -1636,8 +2007,16 @@
           <w:rFonts w:ascii="Helvetica" w:hAnsi="Helvetica" w:cs="Helvetica"/>
         </w:rPr>
         <w:tab/>
-        <w:t>Change ‘Context-Sensitive Help Setting’ to objecthelp_portetype</w:t>
-      </w:r>
+        <w:t xml:space="preserve">Change ‘Context-Sensitive Help Setting’ to </w:t>
+      </w:r>
+      <w:proofErr w:type="spellStart"/>
+      <w:r>
+        <w:rPr>
+          <w:rFonts w:ascii="Helvetica" w:hAnsi="Helvetica" w:cs="Helvetica"/>
+        </w:rPr>
+        <w:t>objecthelp_portetype</w:t>
+      </w:r>
+      <w:proofErr w:type="spellEnd"/>
     </w:p>
     <w:p>
       <w:r>
@@ -1658,7 +2037,21 @@
           <w:rFonts w:ascii="Helvetica" w:hAnsi="Helvetica" w:cs="Helvetica"/>
         </w:rPr>
         <w:tab/>
-        <w:t>‘poship__c</w:t>
+        <w:t>‘</w:t>
+      </w:r>
+      <w:proofErr w:type="spellStart"/>
+      <w:r>
+        <w:rPr>
+          <w:rFonts w:ascii="Helvetica" w:hAnsi="Helvetica" w:cs="Helvetica"/>
+        </w:rPr>
+        <w:t>poship</w:t>
+      </w:r>
+      <w:proofErr w:type="spellEnd"/>
+      <w:r>
+        <w:rPr>
+          <w:rFonts w:ascii="Helvetica" w:hAnsi="Helvetica" w:cs="Helvetica"/>
+        </w:rPr>
+        <w:t>__c</w:t>
       </w:r>
     </w:p>
     <w:p>
@@ -1680,8 +2073,16 @@
           <w:rFonts w:ascii="Helvetica" w:hAnsi="Helvetica" w:cs="Helvetica"/>
         </w:rPr>
         <w:tab/>
-        <w:t>Change ‘Context-Sensitive Help Setting’ to objecthelp_poship</w:t>
-      </w:r>
+        <w:t xml:space="preserve">Change ‘Context-Sensitive Help Setting’ to </w:t>
+      </w:r>
+      <w:proofErr w:type="spellStart"/>
+      <w:r>
+        <w:rPr>
+          <w:rFonts w:ascii="Helvetica" w:hAnsi="Helvetica" w:cs="Helvetica"/>
+        </w:rPr>
+        <w:t>objecthelp_poship</w:t>
+      </w:r>
+      <w:proofErr w:type="spellEnd"/>
     </w:p>
     <w:p>
       <w:r>
@@ -1702,7 +2103,21 @@
           <w:rFonts w:ascii="Helvetica" w:hAnsi="Helvetica" w:cs="Helvetica"/>
         </w:rPr>
         <w:tab/>
-        <w:t>‘sylimitd__c</w:t>
+        <w:t>‘</w:t>
+      </w:r>
+      <w:proofErr w:type="spellStart"/>
+      <w:r>
+        <w:rPr>
+          <w:rFonts w:ascii="Helvetica" w:hAnsi="Helvetica" w:cs="Helvetica"/>
+        </w:rPr>
+        <w:t>sylimitd</w:t>
+      </w:r>
+      <w:proofErr w:type="spellEnd"/>
+      <w:r>
+        <w:rPr>
+          <w:rFonts w:ascii="Helvetica" w:hAnsi="Helvetica" w:cs="Helvetica"/>
+        </w:rPr>
+        <w:t>__c</w:t>
       </w:r>
     </w:p>
     <w:p>
@@ -1724,8 +2139,16 @@
           <w:rFonts w:ascii="Helvetica" w:hAnsi="Helvetica" w:cs="Helvetica"/>
         </w:rPr>
         <w:tab/>
-        <w:t>Change ‘Context-Sensitive Help Setting’ to objecthelp_sylimitd</w:t>
-      </w:r>
+        <w:t xml:space="preserve">Change ‘Context-Sensitive Help Setting’ to </w:t>
+      </w:r>
+      <w:proofErr w:type="spellStart"/>
+      <w:r>
+        <w:rPr>
+          <w:rFonts w:ascii="Helvetica" w:hAnsi="Helvetica" w:cs="Helvetica"/>
+        </w:rPr>
+        <w:t>objecthelp_sylimitd</w:t>
+      </w:r>
+      <w:proofErr w:type="spellEnd"/>
     </w:p>
     <w:p>
       <w:r>
@@ -1746,7 +2169,21 @@
           <w:rFonts w:ascii="Helvetica" w:hAnsi="Helvetica" w:cs="Helvetica"/>
         </w:rPr>
         <w:tab/>
-        <w:t>‘sylimits__c</w:t>
+        <w:t>‘</w:t>
+      </w:r>
+      <w:proofErr w:type="spellStart"/>
+      <w:r>
+        <w:rPr>
+          <w:rFonts w:ascii="Helvetica" w:hAnsi="Helvetica" w:cs="Helvetica"/>
+        </w:rPr>
+        <w:t>sylimits</w:t>
+      </w:r>
+      <w:proofErr w:type="spellEnd"/>
+      <w:r>
+        <w:rPr>
+          <w:rFonts w:ascii="Helvetica" w:hAnsi="Helvetica" w:cs="Helvetica"/>
+        </w:rPr>
+        <w:t>__c</w:t>
       </w:r>
     </w:p>
     <w:p>
@@ -1768,7 +2205,21 @@
           <w:rFonts w:ascii="Helvetica" w:hAnsi="Helvetica" w:cs="Helvetica"/>
         </w:rPr>
         <w:tab/>
-        <w:t xml:space="preserve">Change ‘Context-Sensitive Help Setting’ to objecthelp_sylimits </w:t>
+        <w:t xml:space="preserve">Change ‘Context-Sensitive Help Setting’ to </w:t>
+      </w:r>
+      <w:proofErr w:type="spellStart"/>
+      <w:r>
+        <w:rPr>
+          <w:rFonts w:ascii="Helvetica" w:hAnsi="Helvetica" w:cs="Helvetica"/>
+        </w:rPr>
+        <w:t>objecthelp_sylimits</w:t>
+      </w:r>
+      <w:proofErr w:type="spellEnd"/>
+      <w:r>
+        <w:rPr>
+          <w:rFonts w:ascii="Helvetica" w:hAnsi="Helvetica" w:cs="Helvetica"/>
+        </w:rPr>
+        <w:t xml:space="preserve"> </w:t>
       </w:r>
     </w:p>
     <w:p>
@@ -1790,7 +2241,21 @@
           <w:rFonts w:ascii="Helvetica" w:hAnsi="Helvetica" w:cs="Helvetica"/>
         </w:rPr>
         <w:tab/>
-        <w:t>‘syresult__c</w:t>
+        <w:t>‘</w:t>
+      </w:r>
+      <w:proofErr w:type="spellStart"/>
+      <w:r>
+        <w:rPr>
+          <w:rFonts w:ascii="Helvetica" w:hAnsi="Helvetica" w:cs="Helvetica"/>
+        </w:rPr>
+        <w:t>syresult</w:t>
+      </w:r>
+      <w:proofErr w:type="spellEnd"/>
+      <w:r>
+        <w:rPr>
+          <w:rFonts w:ascii="Helvetica" w:hAnsi="Helvetica" w:cs="Helvetica"/>
+        </w:rPr>
+        <w:t>__c</w:t>
       </w:r>
     </w:p>
     <w:p>
@@ -1812,8 +2277,16 @@
           <w:rFonts w:ascii="Helvetica" w:hAnsi="Helvetica" w:cs="Helvetica"/>
         </w:rPr>
         <w:tab/>
-        <w:t>Change ‘Context-Sensitive Help Setting’ to objecthelp_syresult</w:t>
-      </w:r>
+        <w:t xml:space="preserve">Change ‘Context-Sensitive Help Setting’ to </w:t>
+      </w:r>
+      <w:proofErr w:type="spellStart"/>
+      <w:r>
+        <w:rPr>
+          <w:rFonts w:ascii="Helvetica" w:hAnsi="Helvetica" w:cs="Helvetica"/>
+        </w:rPr>
+        <w:t>objecthelp_syresult</w:t>
+      </w:r>
+      <w:proofErr w:type="spellEnd"/>
     </w:p>
     <w:p>
       <w:r>
@@ -1834,8 +2307,16 @@
           <w:rFonts w:ascii="Helvetica" w:hAnsi="Helvetica" w:cs="Helvetica"/>
         </w:rPr>
         <w:tab/>
-        <w:t>‘syresultd</w:t>
-      </w:r>
+        <w:t>‘</w:t>
+      </w:r>
+      <w:proofErr w:type="spellStart"/>
+      <w:r>
+        <w:rPr>
+          <w:rFonts w:ascii="Helvetica" w:hAnsi="Helvetica" w:cs="Helvetica"/>
+        </w:rPr>
+        <w:t>syresultd</w:t>
+      </w:r>
+      <w:proofErr w:type="spellEnd"/>
     </w:p>
     <w:p>
       <w:r>
@@ -1856,8 +2337,16 @@
           <w:rFonts w:ascii="Helvetica" w:hAnsi="Helvetica" w:cs="Helvetica"/>
         </w:rPr>
         <w:tab/>
-        <w:t>Change ‘Context-Sensitive Help Setting’ to objecthelp_syresultd</w:t>
-      </w:r>
+        <w:t xml:space="preserve">Change ‘Context-Sensitive Help Setting’ to </w:t>
+      </w:r>
+      <w:proofErr w:type="spellStart"/>
+      <w:r>
+        <w:rPr>
+          <w:rFonts w:ascii="Helvetica" w:hAnsi="Helvetica" w:cs="Helvetica"/>
+        </w:rPr>
+        <w:t>objecthelp_syresultd</w:t>
+      </w:r>
+      <w:proofErr w:type="spellEnd"/>
     </w:p>
     <w:p/>
     <w:p>
@@ -1949,7 +2438,23 @@
         <w:t>‘</w:t>
       </w:r>
       <w:r>
-        <w:t>Delete [select id from rstk__helpsetup__c];</w:t>
+        <w:t xml:space="preserve">Delete [select id from </w:t>
+      </w:r>
+      <w:proofErr w:type="spellStart"/>
+      <w:r>
+        <w:t>rstk</w:t>
+      </w:r>
+      <w:proofErr w:type="spellEnd"/>
+      <w:r>
+        <w:t>__</w:t>
+      </w:r>
+      <w:proofErr w:type="spellStart"/>
+      <w:r>
+        <w:t>helpsetup</w:t>
+      </w:r>
+      <w:proofErr w:type="spellEnd"/>
+      <w:r>
+        <w:t>__c];</w:t>
       </w:r>
     </w:p>
     <w:p>
@@ -2062,7 +2567,21 @@
           <w:rFonts w:ascii="Helvetica" w:hAnsi="Helvetica" w:cs="Helvetica"/>
         </w:rPr>
         <w:tab/>
-        <w:t>Data object = Help (rstk_helpsetup__c)</w:t>
+        <w:t>Data object = Help (rstk_</w:t>
+      </w:r>
+      <w:proofErr w:type="spellStart"/>
+      <w:r>
+        <w:rPr>
+          <w:rFonts w:ascii="Helvetica" w:hAnsi="Helvetica" w:cs="Helvetica"/>
+        </w:rPr>
+        <w:t>helpsetup</w:t>
+      </w:r>
+      <w:proofErr w:type="spellEnd"/>
+      <w:r>
+        <w:rPr>
+          <w:rFonts w:ascii="Helvetica" w:hAnsi="Helvetica" w:cs="Helvetica"/>
+        </w:rPr>
+        <w:t>__c)</w:t>
       </w:r>
     </w:p>
     <w:p>
@@ -2076,6 +2595,7 @@
         <w:rPr>
           <w:rFonts w:ascii="Helvetica" w:hAnsi="Helvetica" w:cs="Helvetica"/>
         </w:rPr>
+        <w:lastRenderedPageBreak/>
         <w:tab/>
       </w:r>
       <w:r>
@@ -2110,7 +2630,6 @@
         <w:rPr>
           <w:noProof/>
         </w:rPr>
-        <w:lastRenderedPageBreak/>
         <w:drawing>
           <wp:inline distT="0" distB="0" distL="0" distR="0" wp14:anchorId="6BC2AC5A" wp14:editId="265AFA8C">
             <wp:extent cx="5857875" cy="5591175"/>
@@ -2129,7 +2648,7 @@
                     </pic:cNvPicPr>
                   </pic:nvPicPr>
                   <pic:blipFill>
-                    <a:blip r:embed="rId5" r:link="rId6">
+                    <a:blip r:embed="rId6" r:link="rId7">
                       <a:extLst>
                         <a:ext uri="{28A0092B-C50C-407E-A947-70E740481C1C}">
                           <a14:useLocalDpi xmlns:a14="http://schemas.microsoft.com/office/drawing/2010/main" val="0"/>
@@ -2360,6 +2879,7 @@
         <w:rPr>
           <w:rFonts w:ascii="Helvetica" w:hAnsi="Helvetica" w:cs="Helvetica"/>
         </w:rPr>
+        <w:lastRenderedPageBreak/>
         <w:tab/>
         <w:t>-</w:t>
       </w:r>
@@ -2411,7 +2931,7 @@
         </w:rPr>
         <w:t xml:space="preserve">19.8.1 – </w:t>
       </w:r>
-      <w:hyperlink r:id="rId7" w:history="1">
+      <w:hyperlink r:id="rId8" w:history="1">
         <w:r>
           <w:rPr>
             <w:rStyle w:val="Hyperlink"/>
@@ -2480,7 +3000,21 @@
         <w:rPr>
           <w:rFonts w:ascii="Helvetica" w:hAnsi="Helvetica" w:cs="Helvetica"/>
         </w:rPr>
-        <w:t>Missing objecthelp pages</w:t>
+        <w:t xml:space="preserve">Missing </w:t>
+      </w:r>
+      <w:proofErr w:type="spellStart"/>
+      <w:r>
+        <w:rPr>
+          <w:rFonts w:ascii="Helvetica" w:hAnsi="Helvetica" w:cs="Helvetica"/>
+        </w:rPr>
+        <w:t>objecthelp</w:t>
+      </w:r>
+      <w:proofErr w:type="spellEnd"/>
+      <w:r>
+        <w:rPr>
+          <w:rFonts w:ascii="Helvetica" w:hAnsi="Helvetica" w:cs="Helvetica"/>
+        </w:rPr>
+        <w:t xml:space="preserve"> pages</w:t>
       </w:r>
     </w:p>
     <w:p>
@@ -2529,12 +3063,14 @@
         <w:tab/>
         <w:t>‘</w:t>
       </w:r>
+      <w:proofErr w:type="spellStart"/>
       <w:r>
         <w:rPr>
           <w:rFonts w:ascii="Helvetica" w:hAnsi="Helvetica" w:cs="Helvetica"/>
         </w:rPr>
         <w:t>obship</w:t>
       </w:r>
+      <w:proofErr w:type="spellEnd"/>
       <w:r>
         <w:rPr>
           <w:rFonts w:ascii="Helvetica" w:hAnsi="Helvetica" w:cs="Helvetica"/>
@@ -2576,7 +3112,14 @@
           <w:rFonts w:ascii="Helvetica" w:hAnsi="Helvetica" w:cs="Helvetica"/>
         </w:rPr>
         <w:tab/>
-        <w:t>Change ‘Context-Sensitive Help Setting’ to objecthelp_</w:t>
+        <w:t xml:space="preserve">Change ‘Context-Sensitive Help Setting’ to </w:t>
+      </w:r>
+      <w:proofErr w:type="spellStart"/>
+      <w:r>
+        <w:rPr>
+          <w:rFonts w:ascii="Helvetica" w:hAnsi="Helvetica" w:cs="Helvetica"/>
+        </w:rPr>
+        <w:t>objecthelp_</w:t>
       </w:r>
       <w:r>
         <w:rPr>
@@ -2584,6 +3127,7 @@
         </w:rPr>
         <w:t>obship</w:t>
       </w:r>
+      <w:proofErr w:type="spellEnd"/>
       <w:r>
         <w:rPr>
           <w:rFonts w:ascii="Helvetica" w:hAnsi="Helvetica" w:cs="Helvetica"/>
@@ -2598,7 +3142,15 @@
       </w:r>
       <w:r>
         <w:tab/>
-        <w:t>‘obshipcont__c or ‘</w:t>
+        <w:t>‘</w:t>
+      </w:r>
+      <w:proofErr w:type="spellStart"/>
+      <w:r>
+        <w:t>obshipcont</w:t>
+      </w:r>
+      <w:proofErr w:type="spellEnd"/>
+      <w:r>
+        <w:t>__c or ‘</w:t>
       </w:r>
       <w:r>
         <w:t>Outbound Shipment Container</w:t>
@@ -2624,7 +3176,14 @@
         <w:rPr>
           <w:rFonts w:ascii="Helvetica" w:hAnsi="Helvetica" w:cs="Helvetica"/>
         </w:rPr>
-        <w:t>Change ‘Context-Sensitive Help Setting’ to objecthelp_</w:t>
+        <w:t xml:space="preserve">Change ‘Context-Sensitive Help Setting’ to </w:t>
+      </w:r>
+      <w:proofErr w:type="spellStart"/>
+      <w:r>
+        <w:rPr>
+          <w:rFonts w:ascii="Helvetica" w:hAnsi="Helvetica" w:cs="Helvetica"/>
+        </w:rPr>
+        <w:t>objecthelp_</w:t>
       </w:r>
       <w:r>
         <w:rPr>
@@ -2632,6 +3191,7 @@
         </w:rPr>
         <w:t>obshipcont</w:t>
       </w:r>
+      <w:proofErr w:type="spellEnd"/>
     </w:p>
     <w:p>
       <w:pPr>
@@ -2651,7 +3211,21 @@
           <w:rFonts w:ascii="Helvetica" w:hAnsi="Helvetica" w:cs="Helvetica"/>
         </w:rPr>
         <w:tab/>
-        <w:t>‘icitemsite__c or ‘</w:t>
+        <w:t>‘</w:t>
+      </w:r>
+      <w:proofErr w:type="spellStart"/>
+      <w:r>
+        <w:rPr>
+          <w:rFonts w:ascii="Helvetica" w:hAnsi="Helvetica" w:cs="Helvetica"/>
+        </w:rPr>
+        <w:t>icitemsite</w:t>
+      </w:r>
+      <w:proofErr w:type="spellEnd"/>
+      <w:r>
+        <w:rPr>
+          <w:rFonts w:ascii="Helvetica" w:hAnsi="Helvetica" w:cs="Helvetica"/>
+        </w:rPr>
+        <w:t>__c or ‘</w:t>
       </w:r>
       <w:r>
         <w:rPr>
@@ -2689,7 +3263,14 @@
         <w:rPr>
           <w:rFonts w:ascii="Helvetica" w:hAnsi="Helvetica" w:cs="Helvetica"/>
         </w:rPr>
-        <w:t>Change ‘Context-Sensitive Help Setting’ to objecthelp_</w:t>
+        <w:t xml:space="preserve">Change ‘Context-Sensitive Help Setting’ to </w:t>
+      </w:r>
+      <w:proofErr w:type="spellStart"/>
+      <w:r>
+        <w:rPr>
+          <w:rFonts w:ascii="Helvetica" w:hAnsi="Helvetica" w:cs="Helvetica"/>
+        </w:rPr>
+        <w:t>objecthelp_</w:t>
       </w:r>
       <w:r>
         <w:rPr>
@@ -2697,6 +3278,7 @@
         </w:rPr>
         <w:t>icitemsite</w:t>
       </w:r>
+      <w:proofErr w:type="spellEnd"/>
     </w:p>
     <w:p>
       <w:pPr>
@@ -2763,7 +3345,21 @@
           <w:rFonts w:ascii="Helvetica" w:hAnsi="Helvetica" w:cs="Helvetica"/>
         </w:rPr>
         <w:tab/>
-        <w:t>‘sydefault__c or ‘SYDEFAULT</w:t>
+        <w:t>‘</w:t>
+      </w:r>
+      <w:proofErr w:type="spellStart"/>
+      <w:r>
+        <w:rPr>
+          <w:rFonts w:ascii="Helvetica" w:hAnsi="Helvetica" w:cs="Helvetica"/>
+        </w:rPr>
+        <w:t>sydefault</w:t>
+      </w:r>
+      <w:proofErr w:type="spellEnd"/>
+      <w:r>
+        <w:rPr>
+          <w:rFonts w:ascii="Helvetica" w:hAnsi="Helvetica" w:cs="Helvetica"/>
+        </w:rPr>
+        <w:t>__c or ‘SYDEFAULT</w:t>
       </w:r>
     </w:p>
     <w:p>
@@ -2903,12 +3499,14 @@
         <w:tab/>
         <w:t xml:space="preserve">Name = </w:t>
       </w:r>
+      <w:proofErr w:type="spellStart"/>
       <w:r>
         <w:rPr>
           <w:rFonts w:ascii="Helvetica" w:hAnsi="Helvetica" w:cs="Helvetica"/>
         </w:rPr>
         <w:t>costrollup_MinCpuForIcitemstdSave</w:t>
       </w:r>
+      <w:proofErr w:type="spellEnd"/>
     </w:p>
     <w:p>
       <w:pPr>
@@ -3041,12 +3639,14 @@
         <w:tab/>
         <w:t xml:space="preserve">Name = </w:t>
       </w:r>
+      <w:proofErr w:type="spellStart"/>
       <w:r>
         <w:rPr>
           <w:rFonts w:ascii="Helvetica" w:hAnsi="Helvetica" w:cs="Helvetica"/>
         </w:rPr>
         <w:t>timeqtybooking_MaxNumberOfBookings</w:t>
       </w:r>
+      <w:proofErr w:type="spellEnd"/>
     </w:p>
     <w:p>
       <w:pPr>
@@ -3159,7 +3759,21 @@
         <w:rPr>
           <w:rFonts w:ascii="Helvetica" w:hAnsi="Helvetica" w:cs="Helvetica"/>
         </w:rPr>
-        <w:t>’ from dev-qa-ff</w:t>
+        <w:t>’ from dev-</w:t>
+      </w:r>
+      <w:proofErr w:type="spellStart"/>
+      <w:r>
+        <w:rPr>
+          <w:rFonts w:ascii="Helvetica" w:hAnsi="Helvetica" w:cs="Helvetica"/>
+        </w:rPr>
+        <w:t>qa</w:t>
+      </w:r>
+      <w:proofErr w:type="spellEnd"/>
+      <w:r>
+        <w:rPr>
+          <w:rFonts w:ascii="Helvetica" w:hAnsi="Helvetica" w:cs="Helvetica"/>
+        </w:rPr>
+        <w:t>-ff</w:t>
       </w:r>
     </w:p>
     <w:p>
@@ -3180,7 +3794,21 @@
           <w:rFonts w:ascii="Helvetica" w:hAnsi="Helvetica" w:cs="Helvetica"/>
         </w:rPr>
         <w:tab/>
-        <w:t>Overwrite customer’s existing Packing Slip template with the Master copy from dev-qa-ff only if RS-Support was last to modify template</w:t>
+        <w:t>Overwrite customer’s existing Packing Slip template with the Master copy from dev-</w:t>
+      </w:r>
+      <w:proofErr w:type="spellStart"/>
+      <w:r>
+        <w:rPr>
+          <w:rFonts w:ascii="Helvetica" w:hAnsi="Helvetica" w:cs="Helvetica"/>
+        </w:rPr>
+        <w:t>qa</w:t>
+      </w:r>
+      <w:proofErr w:type="spellEnd"/>
+      <w:r>
+        <w:rPr>
+          <w:rFonts w:ascii="Helvetica" w:hAnsi="Helvetica" w:cs="Helvetica"/>
+        </w:rPr>
+        <w:t>-ff only if RS-Support was last to modify template</w:t>
       </w:r>
     </w:p>
     <w:p>
@@ -3201,7 +3829,21 @@
           <w:rFonts w:ascii="Helvetica" w:hAnsi="Helvetica" w:cs="Helvetica"/>
         </w:rPr>
         <w:tab/>
-        <w:t>If customer modified template last then create a backup Packing Slip template named ‘Packing Slip BU’ with the changes from dev-qa-ff</w:t>
+        <w:t>If customer modified template last then create a backup Packing Slip template named ‘Packing Slip BU’ with the changes from dev-</w:t>
+      </w:r>
+      <w:proofErr w:type="spellStart"/>
+      <w:r>
+        <w:rPr>
+          <w:rFonts w:ascii="Helvetica" w:hAnsi="Helvetica" w:cs="Helvetica"/>
+        </w:rPr>
+        <w:t>qa</w:t>
+      </w:r>
+      <w:proofErr w:type="spellEnd"/>
+      <w:r>
+        <w:rPr>
+          <w:rFonts w:ascii="Helvetica" w:hAnsi="Helvetica" w:cs="Helvetica"/>
+        </w:rPr>
+        <w:t>-ff</w:t>
       </w:r>
     </w:p>
     <w:p>
@@ -3234,7 +3876,7 @@
       <w:r>
         <w:t xml:space="preserve">19.9 - </w:t>
       </w:r>
-      <w:hyperlink r:id="rId8" w:history="1">
+      <w:hyperlink r:id="rId9" w:history="1">
         <w:r>
           <w:rPr>
             <w:rStyle w:val="Hyperlink"/>
@@ -3247,7 +3889,7 @@
       <w:r>
         <w:t xml:space="preserve">19.9 - </w:t>
       </w:r>
-      <w:hyperlink r:id="rId9" w:history="1">
+      <w:hyperlink r:id="rId10" w:history="1">
         <w:r>
           <w:rPr>
             <w:rStyle w:val="Hyperlink"/>
@@ -3279,7 +3921,7 @@
       <w:r>
         <w:t xml:space="preserve">19.10 - </w:t>
       </w:r>
-      <w:hyperlink r:id="rId10" w:history="1">
+      <w:hyperlink r:id="rId11" w:history="1">
         <w:r>
           <w:rPr>
             <w:rStyle w:val="Hyperlink"/>
@@ -3292,7 +3934,7 @@
       <w:r>
         <w:t xml:space="preserve">19.10 - </w:t>
       </w:r>
-      <w:hyperlink r:id="rId11" w:history="1">
+      <w:hyperlink r:id="rId12" w:history="1">
         <w:r>
           <w:rPr>
             <w:rStyle w:val="Hyperlink"/>
@@ -3307,13 +3949,24 @@
       </w:r>
       <w:r>
         <w:tab/>
-        <w:t xml:space="preserve">Jira #2288  </w:t>
+        <w:t>Jira #</w:t>
+      </w:r>
+      <w:proofErr w:type="gramStart"/>
+      <w:r>
+        <w:t xml:space="preserve">2288  </w:t>
       </w:r>
       <w:r>
         <w:rPr>
           <w:highlight w:val="magenta"/>
         </w:rPr>
-        <w:t>Summit Truck Bodies  Only</w:t>
+        <w:t>Summit</w:t>
+      </w:r>
+      <w:proofErr w:type="gramEnd"/>
+      <w:r>
+        <w:rPr>
+          <w:highlight w:val="magenta"/>
+        </w:rPr>
+        <w:t xml:space="preserve"> Truck Bodies  Only</w:t>
       </w:r>
     </w:p>
     <w:p>
@@ -3331,8 +3984,13 @@
         <w:ind w:left="720" w:firstLine="720"/>
       </w:pPr>
       <w:r>
-        <w:t>Name = PLMItemProcessingLimit</w:t>
-      </w:r>
+        <w:t xml:space="preserve">Name = </w:t>
+      </w:r>
+      <w:proofErr w:type="spellStart"/>
+      <w:r>
+        <w:t>PLMItemProcessingLimit</w:t>
+      </w:r>
+      <w:proofErr w:type="spellEnd"/>
     </w:p>
     <w:p>
       <w:pPr>
@@ -3347,7 +4005,15 @@
         <w:ind w:left="720" w:firstLine="720"/>
       </w:pPr>
       <w:r>
-        <w:t>Description = PLMItem Processing Limit</w:t>
+        <w:t xml:space="preserve">Description = </w:t>
+      </w:r>
+      <w:proofErr w:type="spellStart"/>
+      <w:r>
+        <w:t>PLMItem</w:t>
+      </w:r>
+      <w:proofErr w:type="spellEnd"/>
+      <w:r>
+        <w:t xml:space="preserve"> Processing Limit</w:t>
       </w:r>
     </w:p>
     <w:p/>
@@ -3378,7 +4044,7 @@
       <w:r>
         <w:t xml:space="preserve">19.11.3 - </w:t>
       </w:r>
-      <w:hyperlink r:id="rId12" w:history="1">
+      <w:hyperlink r:id="rId13" w:history="1">
         <w:r>
           <w:rPr>
             <w:rStyle w:val="Hyperlink"/>
@@ -3523,8 +4189,13 @@
       <w:r>
         <w:t>‘</w:t>
       </w:r>
-      <w:r>
-        <w:t>soamort__c</w:t>
+      <w:proofErr w:type="spellStart"/>
+      <w:r>
+        <w:t>soamort</w:t>
+      </w:r>
+      <w:proofErr w:type="spellEnd"/>
+      <w:r>
+        <w:t>__c</w:t>
       </w:r>
       <w:r>
         <w:t xml:space="preserve"> or ‘</w:t>
@@ -3542,11 +4213,21 @@
         </w:numPr>
       </w:pPr>
       <w:r>
-        <w:t xml:space="preserve">Validation Rule =  </w:t>
-      </w:r>
-      <w:r>
-        <w:t>‘Customer_can_not_change</w:t>
-      </w:r>
+        <w:t xml:space="preserve">Validation Rule </w:t>
+      </w:r>
+      <w:proofErr w:type="gramStart"/>
+      <w:r>
+        <w:t xml:space="preserve">=  </w:t>
+      </w:r>
+      <w:r>
+        <w:t>‘</w:t>
+      </w:r>
+      <w:proofErr w:type="spellStart"/>
+      <w:proofErr w:type="gramEnd"/>
+      <w:r>
+        <w:t>Customer_can_not_change</w:t>
+      </w:r>
+      <w:proofErr w:type="spellEnd"/>
     </w:p>
     <w:p>
       <w:pPr>
@@ -3578,7 +4259,15 @@
         </w:numPr>
       </w:pPr>
       <w:r>
-        <w:t>‘sydata__c</w:t>
+        <w:t>‘</w:t>
+      </w:r>
+      <w:proofErr w:type="spellStart"/>
+      <w:r>
+        <w:t>sydata</w:t>
+      </w:r>
+      <w:proofErr w:type="spellEnd"/>
+      <w:r>
+        <w:t>__c</w:t>
       </w:r>
       <w:r>
         <w:t xml:space="preserve"> or ‘</w:t>
@@ -3602,7 +4291,15 @@
         <w:t>‘</w:t>
       </w:r>
       <w:r>
-        <w:t>sydata_txntype__c</w:t>
+        <w:t>sydata_</w:t>
+      </w:r>
+      <w:proofErr w:type="spellStart"/>
+      <w:r>
+        <w:t>txntype</w:t>
+      </w:r>
+      <w:proofErr w:type="spellEnd"/>
+      <w:r>
+        <w:t>__c</w:t>
       </w:r>
     </w:p>
     <w:p>
@@ -3665,7 +4362,15 @@
         </w:numPr>
       </w:pPr>
       <w:r>
-        <w:t>‘csusracctcntl__c</w:t>
+        <w:t>‘</w:t>
+      </w:r>
+      <w:proofErr w:type="spellStart"/>
+      <w:r>
+        <w:t>csusracctcntl</w:t>
+      </w:r>
+      <w:proofErr w:type="spellEnd"/>
+      <w:r>
+        <w:t>__c</w:t>
       </w:r>
       <w:r>
         <w:t xml:space="preserve"> or ‘</w:t>
@@ -3686,7 +4391,15 @@
         <w:t xml:space="preserve">Field Name = </w:t>
       </w:r>
       <w:r>
-        <w:t>‘csusracctcntl_txnid__c</w:t>
+        <w:t>‘csusracctcntl_</w:t>
+      </w:r>
+      <w:proofErr w:type="spellStart"/>
+      <w:r>
+        <w:t>txnid</w:t>
+      </w:r>
+      <w:proofErr w:type="spellEnd"/>
+      <w:r>
+        <w:t>__c</w:t>
       </w:r>
     </w:p>
     <w:p>
@@ -3698,10 +4411,18 @@
         </w:numPr>
       </w:pPr>
       <w:r>
-        <w:t>New values =</w:t>
-      </w:r>
-      <w:r>
-        <w:t>‘CYCLECNT</w:t>
+        <w:t xml:space="preserve">New values </w:t>
+      </w:r>
+      <w:proofErr w:type="gramStart"/>
+      <w:r>
+        <w:t>=</w:t>
+      </w:r>
+      <w:r>
+        <w:t>‘</w:t>
+      </w:r>
+      <w:proofErr w:type="gramEnd"/>
+      <w:r>
+        <w:t>CYCLECNT</w:t>
       </w:r>
     </w:p>
     <w:p>
@@ -3758,7 +4479,15 @@
         </w:numPr>
       </w:pPr>
       <w:r>
-        <w:t>‘sohdr__c</w:t>
+        <w:t>‘</w:t>
+      </w:r>
+      <w:proofErr w:type="spellStart"/>
+      <w:r>
+        <w:t>sohdr</w:t>
+      </w:r>
+      <w:proofErr w:type="spellEnd"/>
+      <w:r>
+        <w:t>__c</w:t>
       </w:r>
       <w:r>
         <w:t xml:space="preserve"> or ‘</w:t>
@@ -3781,8 +4510,21 @@
       <w:r>
         <w:t>‘</w:t>
       </w:r>
-      <w:r>
-        <w:t>rstk__NewFormula__c</w:t>
+      <w:proofErr w:type="spellStart"/>
+      <w:r>
+        <w:t>rstk</w:t>
+      </w:r>
+      <w:proofErr w:type="spellEnd"/>
+      <w:r>
+        <w:t>__</w:t>
+      </w:r>
+      <w:proofErr w:type="spellStart"/>
+      <w:r>
+        <w:t>NewFormula</w:t>
+      </w:r>
+      <w:proofErr w:type="spellEnd"/>
+      <w:r>
+        <w:t>__c</w:t>
       </w:r>
     </w:p>
     <w:p/>
@@ -3866,7 +4608,21 @@
         <w:rPr>
           <w:highlight w:val="red"/>
         </w:rPr>
-        <w:t>This step has to be done before the upgrade or else the upgrade will fail</w:t>
+        <w:t xml:space="preserve">This step </w:t>
+      </w:r>
+      <w:proofErr w:type="gramStart"/>
+      <w:r>
+        <w:rPr>
+          <w:highlight w:val="red"/>
+        </w:rPr>
+        <w:t>has to</w:t>
+      </w:r>
+      <w:proofErr w:type="gramEnd"/>
+      <w:r>
+        <w:rPr>
+          <w:highlight w:val="red"/>
+        </w:rPr>
+        <w:t xml:space="preserve"> be done before the upgrade or else the upgrade will fail</w:t>
       </w:r>
     </w:p>
     <w:p>
@@ -3890,7 +4646,15 @@
         </w:numPr>
       </w:pPr>
       <w:r>
-        <w:t>‘sorma__c or ‘</w:t>
+        <w:t>‘</w:t>
+      </w:r>
+      <w:proofErr w:type="spellStart"/>
+      <w:r>
+        <w:t>sorma</w:t>
+      </w:r>
+      <w:proofErr w:type="spellEnd"/>
+      <w:r>
+        <w:t>__c or ‘</w:t>
       </w:r>
       <w:r>
         <w:t>RMA Detail</w:t>
@@ -3910,6 +4674,7 @@
       <w:r>
         <w:t>‘</w:t>
       </w:r>
+      <w:proofErr w:type="spellStart"/>
       <w:r>
         <w:rPr>
           <w:rFonts w:ascii="Consolas" w:hAnsi="Consolas"/>
@@ -3920,6 +4685,7 @@
         </w:rPr>
         <w:t>sorma_syorg_validation</w:t>
       </w:r>
+      <w:proofErr w:type="spellEnd"/>
     </w:p>
     <w:p>
       <w:pPr>
@@ -3975,7 +4741,15 @@
         </w:numPr>
       </w:pPr>
       <w:r>
-        <w:t>‘soline__c or ‘</w:t>
+        <w:t>‘</w:t>
+      </w:r>
+      <w:proofErr w:type="spellStart"/>
+      <w:r>
+        <w:t>soline</w:t>
+      </w:r>
+      <w:proofErr w:type="spellEnd"/>
+      <w:r>
+        <w:t>__c or ‘</w:t>
       </w:r>
       <w:r>
         <w:tab/>
@@ -3994,7 +4768,23 @@
         <w:t xml:space="preserve">Field Names = </w:t>
       </w:r>
       <w:r>
-        <w:t>‘rstk__Do_not_deploy_checkbox_fmla__c</w:t>
+        <w:t>‘</w:t>
+      </w:r>
+      <w:proofErr w:type="spellStart"/>
+      <w:r>
+        <w:t>rstk</w:t>
+      </w:r>
+      <w:proofErr w:type="spellEnd"/>
+      <w:r>
+        <w:t>__Do_not_deploy_checkbox_</w:t>
+      </w:r>
+      <w:proofErr w:type="spellStart"/>
+      <w:r>
+        <w:t>fmla</w:t>
+      </w:r>
+      <w:proofErr w:type="spellEnd"/>
+      <w:r>
+        <w:t>__c</w:t>
       </w:r>
     </w:p>
     <w:p>
@@ -4005,18 +4795,57 @@
       <w:r>
         <w:t>‘</w:t>
       </w:r>
-      <w:r>
-        <w:t xml:space="preserve">rstk__Do_not_Packaged_SO_Line_History_del__c </w:t>
+      <w:proofErr w:type="spellStart"/>
+      <w:r>
+        <w:t>rstk</w:t>
+      </w:r>
+      <w:proofErr w:type="spellEnd"/>
+      <w:r>
+        <w:t>__</w:t>
+      </w:r>
+      <w:proofErr w:type="spellStart"/>
+      <w:r>
+        <w:t>Do_not_Packaged_SO_Line_History_del__c</w:t>
+      </w:r>
+      <w:proofErr w:type="spellEnd"/>
+      <w:r>
+        <w:t xml:space="preserve"> </w:t>
       </w:r>
       <w:r>
         <w:t>‘</w:t>
       </w:r>
-      <w:r>
-        <w:t xml:space="preserve">rstk__Do_not_Packaged_Product_ID_del__c </w:t>
-      </w:r>
-      <w:r>
-        <w:t>‘rstk__Do_not_Packaged_Customer_ID__c</w:t>
-      </w:r>
+      <w:proofErr w:type="spellStart"/>
+      <w:r>
+        <w:t>rstk</w:t>
+      </w:r>
+      <w:proofErr w:type="spellEnd"/>
+      <w:r>
+        <w:t>__</w:t>
+      </w:r>
+      <w:proofErr w:type="spellStart"/>
+      <w:r>
+        <w:t>Do_not_Packaged_Product_ID_del__c</w:t>
+      </w:r>
+      <w:proofErr w:type="spellEnd"/>
+      <w:r>
+        <w:t xml:space="preserve"> </w:t>
+      </w:r>
+      <w:r>
+        <w:t>‘</w:t>
+      </w:r>
+      <w:proofErr w:type="spellStart"/>
+      <w:r>
+        <w:t>rstk</w:t>
+      </w:r>
+      <w:proofErr w:type="spellEnd"/>
+      <w:r>
+        <w:t>__</w:t>
+      </w:r>
+      <w:proofErr w:type="spellStart"/>
+      <w:r>
+        <w:t>Do_not_Packaged_Customer_ID__c</w:t>
+      </w:r>
+      <w:proofErr w:type="spellEnd"/>
     </w:p>
     <w:p>
       <w:pPr>
@@ -4060,13 +4889,29 @@
         </w:numPr>
       </w:pPr>
       <w:r>
-        <w:t>‘icitemlot__c</w:t>
+        <w:t>‘</w:t>
+      </w:r>
+      <w:proofErr w:type="spellStart"/>
+      <w:r>
+        <w:t>icitemlot</w:t>
+      </w:r>
+      <w:proofErr w:type="spellEnd"/>
+      <w:r>
+        <w:t>__c</w:t>
       </w:r>
       <w:r>
         <w:t xml:space="preserve"> or ‘</w:t>
       </w:r>
       <w:r>
-        <w:t>Inventory By Lot Number</w:t>
+        <w:t xml:space="preserve">Inventory </w:t>
+      </w:r>
+      <w:proofErr w:type="gramStart"/>
+      <w:r>
+        <w:t>By</w:t>
+      </w:r>
+      <w:proofErr w:type="gramEnd"/>
+      <w:r>
+        <w:t xml:space="preserve"> Lot Number</w:t>
       </w:r>
     </w:p>
     <w:p>
@@ -4127,11 +4972,35 @@
         </w:rPr>
         <w:t>‘</w:t>
       </w:r>
+      <w:proofErr w:type="spellStart"/>
+      <w:proofErr w:type="gramStart"/>
       <w:r>
         <w:rPr>
           <w:rFonts w:asciiTheme="majorHAnsi" w:hAnsiTheme="majorHAnsi" w:cstheme="majorHAnsi"/>
         </w:rPr>
-        <w:t>rstk.ScriptExecutor.execute('set_ltexpireind', true);</w:t>
+        <w:t>rstk.ScriptExecutor.execute</w:t>
+      </w:r>
+      <w:proofErr w:type="spellEnd"/>
+      <w:proofErr w:type="gramEnd"/>
+      <w:r>
+        <w:rPr>
+          <w:rFonts w:asciiTheme="majorHAnsi" w:hAnsiTheme="majorHAnsi" w:cstheme="majorHAnsi"/>
+        </w:rPr>
+        <w:t>('</w:t>
+      </w:r>
+      <w:proofErr w:type="spellStart"/>
+      <w:r>
+        <w:rPr>
+          <w:rFonts w:asciiTheme="majorHAnsi" w:hAnsiTheme="majorHAnsi" w:cstheme="majorHAnsi"/>
+        </w:rPr>
+        <w:t>set_ltexpireind</w:t>
+      </w:r>
+      <w:proofErr w:type="spellEnd"/>
+      <w:r>
+        <w:rPr>
+          <w:rFonts w:asciiTheme="majorHAnsi" w:hAnsiTheme="majorHAnsi" w:cstheme="majorHAnsi"/>
+        </w:rPr>
+        <w:t>', true);</w:t>
       </w:r>
     </w:p>
     <w:p>
@@ -4154,8 +5023,23 @@
       <w:r>
         <w:t>‘</w:t>
       </w:r>
-      <w:r>
-        <w:t>rstk.ScriptExecutor.execute('set_issexpiredate', true);</w:t>
+      <w:proofErr w:type="spellStart"/>
+      <w:proofErr w:type="gramStart"/>
+      <w:r>
+        <w:t>rstk.ScriptExecutor.execute</w:t>
+      </w:r>
+      <w:proofErr w:type="spellEnd"/>
+      <w:proofErr w:type="gramEnd"/>
+      <w:r>
+        <w:t>('</w:t>
+      </w:r>
+      <w:proofErr w:type="spellStart"/>
+      <w:r>
+        <w:t>set_issexpiredate</w:t>
+      </w:r>
+      <w:proofErr w:type="spellEnd"/>
+      <w:r>
+        <w:t>', true);</w:t>
       </w:r>
     </w:p>
     <w:p>
@@ -4189,8 +5073,23 @@
       <w:r>
         <w:t>‘</w:t>
       </w:r>
-      <w:r>
-        <w:t xml:space="preserve">rstk.ScriptExecutor.execute('set_ltexpireind', </w:t>
+      <w:proofErr w:type="spellStart"/>
+      <w:proofErr w:type="gramStart"/>
+      <w:r>
+        <w:t>rstk.ScriptExecutor.execute</w:t>
+      </w:r>
+      <w:proofErr w:type="spellEnd"/>
+      <w:proofErr w:type="gramEnd"/>
+      <w:r>
+        <w:t>('</w:t>
+      </w:r>
+      <w:proofErr w:type="spellStart"/>
+      <w:r>
+        <w:t>set_ltexpireind</w:t>
+      </w:r>
+      <w:proofErr w:type="spellEnd"/>
+      <w:r>
+        <w:t xml:space="preserve">', </w:t>
       </w:r>
       <w:r>
         <w:rPr>
@@ -4234,8 +5133,23 @@
       <w:r>
         <w:t>‘</w:t>
       </w:r>
-      <w:r>
-        <w:t>rstk.ScriptExecutor.execute('fix_socust_unbilledorders', true);</w:t>
+      <w:proofErr w:type="spellStart"/>
+      <w:proofErr w:type="gramStart"/>
+      <w:r>
+        <w:t>rstk.ScriptExecutor.execute</w:t>
+      </w:r>
+      <w:proofErr w:type="spellEnd"/>
+      <w:proofErr w:type="gramEnd"/>
+      <w:r>
+        <w:t>('</w:t>
+      </w:r>
+      <w:proofErr w:type="spellStart"/>
+      <w:r>
+        <w:t>fix_socust_unbilledorders</w:t>
+      </w:r>
+      <w:proofErr w:type="spellEnd"/>
+      <w:r>
+        <w:t>', true);</w:t>
       </w:r>
     </w:p>
     <w:p/>
@@ -4343,7 +5257,15 @@
         </w:numPr>
       </w:pPr>
       <w:r>
-        <w:t>‘sydiv__c</w:t>
+        <w:t>‘</w:t>
+      </w:r>
+      <w:proofErr w:type="spellStart"/>
+      <w:r>
+        <w:t>sydiv</w:t>
+      </w:r>
+      <w:proofErr w:type="spellEnd"/>
+      <w:r>
+        <w:t>__c</w:t>
       </w:r>
       <w:r>
         <w:t xml:space="preserve"> or ‘</w:t>
@@ -4366,9 +5288,19 @@
       <w:r>
         <w:t>‘</w:t>
       </w:r>
-      <w:r>
-        <w:t>rstk__Show_System_Qty__c</w:t>
-      </w:r>
+      <w:proofErr w:type="spellStart"/>
+      <w:r>
+        <w:t>rstk</w:t>
+      </w:r>
+      <w:proofErr w:type="spellEnd"/>
+      <w:r>
+        <w:t>__</w:t>
+      </w:r>
+      <w:proofErr w:type="spellStart"/>
+      <w:r>
+        <w:t>Show_System_Qty__c</w:t>
+      </w:r>
+      <w:proofErr w:type="spellEnd"/>
     </w:p>
     <w:p>
       <w:pPr>
@@ -4378,9 +5310,19 @@
       <w:r>
         <w:t>‘</w:t>
       </w:r>
-      <w:r>
-        <w:t>rstk__Hold_Inventory_Reconciliation_Batch__c</w:t>
-      </w:r>
+      <w:proofErr w:type="spellStart"/>
+      <w:r>
+        <w:t>rstk</w:t>
+      </w:r>
+      <w:proofErr w:type="spellEnd"/>
+      <w:r>
+        <w:t>__</w:t>
+      </w:r>
+      <w:proofErr w:type="spellStart"/>
+      <w:r>
+        <w:t>Hold_Inventory_Reconciliation_Batch__c</w:t>
+      </w:r>
+      <w:proofErr w:type="spellEnd"/>
     </w:p>
     <w:p>
       <w:pPr>
@@ -4474,7 +5416,15 @@
         </w:numPr>
       </w:pPr>
       <w:r>
-        <w:t>Description = When Quickbooks replies with "Internal Server Error" (status code 500) the export is resent once.</w:t>
+        <w:t xml:space="preserve">Description = When </w:t>
+      </w:r>
+      <w:proofErr w:type="spellStart"/>
+      <w:r>
+        <w:t>Quickbooks</w:t>
+      </w:r>
+      <w:proofErr w:type="spellEnd"/>
+      <w:r>
+        <w:t xml:space="preserve"> replies with "Internal Server Error" (status code 500) the export is resent once.</w:t>
       </w:r>
     </w:p>
     <w:p>
@@ -4545,8 +5495,13 @@
         </w:numPr>
       </w:pPr>
       <w:r>
-        <w:t>Name = useNewPOAPMatchUI</w:t>
-      </w:r>
+        <w:t xml:space="preserve">Name = </w:t>
+      </w:r>
+      <w:proofErr w:type="spellStart"/>
+      <w:r>
+        <w:t>useNewPOAPMatchUI</w:t>
+      </w:r>
+      <w:proofErr w:type="spellEnd"/>
     </w:p>
     <w:p>
       <w:pPr>
@@ -4557,7 +5512,15 @@
         </w:numPr>
       </w:pPr>
       <w:r>
-        <w:t>Description = To switch between POAPMatch Old UI &amp; New UI</w:t>
+        <w:t xml:space="preserve">Description = To switch between </w:t>
+      </w:r>
+      <w:proofErr w:type="spellStart"/>
+      <w:r>
+        <w:t>POAPMatch</w:t>
+      </w:r>
+      <w:proofErr w:type="spellEnd"/>
+      <w:r>
+        <w:t xml:space="preserve"> Old UI &amp; New UI</w:t>
       </w:r>
     </w:p>
     <w:p>
@@ -4626,8 +5589,13 @@
         <w:t xml:space="preserve"> Folder</w:t>
       </w:r>
       <w:r>
-        <w:t xml:space="preserve"> - Rootstock_Work_Orders</w:t>
-      </w:r>
+        <w:t xml:space="preserve"> - </w:t>
+      </w:r>
+      <w:proofErr w:type="spellStart"/>
+      <w:r>
+        <w:t>Rootstock_Work_Orders</w:t>
+      </w:r>
+      <w:proofErr w:type="spellEnd"/>
     </w:p>
     <w:p>
       <w:pPr>
@@ -4755,7 +5723,15 @@
         </w:numPr>
       </w:pPr>
       <w:r>
-        <w:t>‘sydata__c</w:t>
+        <w:t>‘</w:t>
+      </w:r>
+      <w:proofErr w:type="spellStart"/>
+      <w:r>
+        <w:t>sydata</w:t>
+      </w:r>
+      <w:proofErr w:type="spellEnd"/>
+      <w:r>
+        <w:t>__c</w:t>
       </w:r>
       <w:r>
         <w:t xml:space="preserve"> or ‘</w:t>
@@ -4778,8 +5754,21 @@
       <w:r>
         <w:t>‘</w:t>
       </w:r>
-      <w:r>
-        <w:t>rstk__sydata_socontainer__c</w:t>
+      <w:proofErr w:type="spellStart"/>
+      <w:r>
+        <w:t>rstk</w:t>
+      </w:r>
+      <w:proofErr w:type="spellEnd"/>
+      <w:r>
+        <w:t>__sydata_</w:t>
+      </w:r>
+      <w:proofErr w:type="spellStart"/>
+      <w:r>
+        <w:t>socontainer</w:t>
+      </w:r>
+      <w:proofErr w:type="spellEnd"/>
+      <w:r>
+        <w:t>__c</w:t>
       </w:r>
     </w:p>
     <w:p>
@@ -4821,7 +5810,15 @@
         </w:numPr>
       </w:pPr>
       <w:r>
-        <w:t>‘soline__c or ‘Sales Order Line</w:t>
+        <w:t>‘</w:t>
+      </w:r>
+      <w:proofErr w:type="spellStart"/>
+      <w:r>
+        <w:t>soline</w:t>
+      </w:r>
+      <w:proofErr w:type="spellEnd"/>
+      <w:r>
+        <w:t>__c or ‘Sales Order Line</w:t>
       </w:r>
     </w:p>
     <w:p>
@@ -4835,9 +5832,11 @@
       <w:r>
         <w:t>Validation Rule = ‘</w:t>
       </w:r>
+      <w:proofErr w:type="spellStart"/>
       <w:r>
         <w:t>DueDateNLTToday</w:t>
       </w:r>
+      <w:proofErr w:type="spellEnd"/>
     </w:p>
     <w:p/>
     <w:p>
@@ -4922,7 +5921,15 @@
         </w:numPr>
       </w:pPr>
       <w:r>
-        <w:t>‘soline__c or ‘Sales Order Line</w:t>
+        <w:t>‘</w:t>
+      </w:r>
+      <w:proofErr w:type="spellStart"/>
+      <w:r>
+        <w:t>soline</w:t>
+      </w:r>
+      <w:proofErr w:type="spellEnd"/>
+      <w:r>
+        <w:t>__c or ‘Sales Order Line</w:t>
       </w:r>
     </w:p>
     <w:p>
@@ -4936,9 +5943,11 @@
       <w:r>
         <w:t>Validation Rule = ‘</w:t>
       </w:r>
+      <w:proofErr w:type="spellStart"/>
       <w:r>
         <w:t>DueDateNLTToday</w:t>
       </w:r>
+      <w:proofErr w:type="spellEnd"/>
     </w:p>
     <w:p/>
     <w:p>
@@ -4962,7 +5971,7 @@
       <w:r>
         <w:t xml:space="preserve">19.24 - </w:t>
       </w:r>
-      <w:hyperlink r:id="rId13" w:history="1">
+      <w:hyperlink r:id="rId14" w:history="1">
         <w:r>
           <w:rPr>
             <w:rStyle w:val="Hyperlink"/>
@@ -4976,7 +5985,7 @@
       <w:r>
         <w:t xml:space="preserve">19.24 - </w:t>
       </w:r>
-      <w:hyperlink r:id="rId14" w:history="1">
+      <w:hyperlink r:id="rId15" w:history="1">
         <w:r>
           <w:rPr>
             <w:rStyle w:val="Hyperlink"/>
@@ -5021,7 +6030,61 @@
           <w:szCs w:val="21"/>
           <w:shd w:val="clear" w:color="auto" w:fill="FFFFFF"/>
         </w:rPr>
-        <w:t>‘rstk.ScriptExecutor.execute('set_icitem_supplymultiplierind', true);</w:t>
+        <w:t>‘</w:t>
+      </w:r>
+      <w:proofErr w:type="spellStart"/>
+      <w:proofErr w:type="gramStart"/>
+      <w:r>
+        <w:rPr>
+          <w:rStyle w:val="Strong"/>
+          <w:rFonts w:ascii="Segoe UI" w:hAnsi="Segoe UI" w:cs="Segoe UI"/>
+          <w:color w:val="172B4D"/>
+          <w:spacing w:val="-1"/>
+          <w:sz w:val="21"/>
+          <w:szCs w:val="21"/>
+          <w:shd w:val="clear" w:color="auto" w:fill="FFFFFF"/>
+        </w:rPr>
+        <w:t>rstk.ScriptExecutor.execute</w:t>
+      </w:r>
+      <w:proofErr w:type="spellEnd"/>
+      <w:proofErr w:type="gramEnd"/>
+      <w:r>
+        <w:rPr>
+          <w:rStyle w:val="Strong"/>
+          <w:rFonts w:ascii="Segoe UI" w:hAnsi="Segoe UI" w:cs="Segoe UI"/>
+          <w:color w:val="172B4D"/>
+          <w:spacing w:val="-1"/>
+          <w:sz w:val="21"/>
+          <w:szCs w:val="21"/>
+          <w:shd w:val="clear" w:color="auto" w:fill="FFFFFF"/>
+        </w:rPr>
+        <w:t>('</w:t>
+      </w:r>
+      <w:proofErr w:type="spellStart"/>
+      <w:r>
+        <w:rPr>
+          <w:rStyle w:val="Strong"/>
+          <w:rFonts w:ascii="Segoe UI" w:hAnsi="Segoe UI" w:cs="Segoe UI"/>
+          <w:color w:val="172B4D"/>
+          <w:spacing w:val="-1"/>
+          <w:sz w:val="21"/>
+          <w:szCs w:val="21"/>
+          <w:shd w:val="clear" w:color="auto" w:fill="FFFFFF"/>
+        </w:rPr>
+        <w:t>set_icitem_supplymultiplierind</w:t>
+      </w:r>
+      <w:proofErr w:type="spellEnd"/>
+      <w:r>
+        <w:rPr>
+          <w:rStyle w:val="Strong"/>
+          <w:rFonts w:ascii="Segoe UI" w:hAnsi="Segoe UI" w:cs="Segoe UI"/>
+          <w:color w:val="172B4D"/>
+          <w:spacing w:val="-1"/>
+          <w:sz w:val="21"/>
+          <w:szCs w:val="21"/>
+          <w:shd w:val="clear" w:color="auto" w:fill="FFFFFF"/>
+        </w:rPr>
+        <w:t>', true);</w:t>
       </w:r>
     </w:p>
     <w:p/>
@@ -5046,7 +6109,7 @@
       <w:r>
         <w:t xml:space="preserve">19.30 - </w:t>
       </w:r>
-      <w:hyperlink r:id="rId15" w:history="1">
+      <w:hyperlink r:id="rId16" w:history="1">
         <w:r>
           <w:rPr>
             <w:rStyle w:val="Hyperlink"/>
@@ -5060,7 +6123,7 @@
       <w:r>
         <w:t xml:space="preserve">19.30 - </w:t>
       </w:r>
-      <w:hyperlink r:id="rId16" w:history="1">
+      <w:hyperlink r:id="rId17" w:history="1">
         <w:r>
           <w:rPr>
             <w:rStyle w:val="Hyperlink"/>
@@ -5103,8 +6166,23 @@
         <w:t>’</w:t>
       </w:r>
       <w:r>
-        <w:t xml:space="preserve"> Template from Dev-qa-ff and paste into Customer orgs</w:t>
-      </w:r>
+        <w:t xml:space="preserve"> Template from Dev-</w:t>
+      </w:r>
+      <w:proofErr w:type="spellStart"/>
+      <w:r>
+        <w:t>qa</w:t>
+      </w:r>
+      <w:proofErr w:type="spellEnd"/>
+      <w:r>
+        <w:t>-ff and paste into Customer orgs</w:t>
+      </w:r>
+    </w:p>
+    <w:p>
+      <w:pPr>
+        <w:pStyle w:val="ListParagraph"/>
+      </w:pPr>
+      <w:bookmarkStart w:id="0" w:name="_GoBack"/>
+      <w:bookmarkEnd w:id="0"/>
     </w:p>
     <w:p>
       <w:pPr>
@@ -5117,6 +6195,12 @@
       <w:r>
         <w:t>Jira #2198</w:t>
       </w:r>
+      <w:r>
+        <w:t xml:space="preserve"> and </w:t>
+      </w:r>
+      <w:r>
+        <w:t>Jira #2437</w:t>
+      </w:r>
     </w:p>
     <w:p>
       <w:pPr>
@@ -5127,10 +6211,7 @@
         </w:numPr>
       </w:pPr>
       <w:r>
-        <w:t>Change href on ‘Rootstock Support Portal’ menu record</w:t>
-      </w:r>
-      <w:r>
-        <w:t xml:space="preserve"> to</w:t>
+        <w:t>Run Script</w:t>
       </w:r>
     </w:p>
     <w:p>
@@ -5139,8 +6220,19 @@
         <w:ind w:left="1440"/>
       </w:pPr>
       <w:r>
-        <w:t>‘https://rootstock.force.com/Trailblazer/s/</w:t>
-      </w:r>
+        <w:t xml:space="preserve"> </w:t>
+      </w:r>
+      <w:r>
+        <w:rPr>
+          <w:highlight w:val="yellow"/>
+        </w:rPr>
+        <w:t>2198 and 2437_menu.txt</w:t>
+      </w:r>
+    </w:p>
+    <w:p>
+      <w:pPr>
+        <w:pStyle w:val="ListParagraph"/>
+      </w:pPr>
     </w:p>
     <w:p>
       <w:pPr>
@@ -5151,7 +6243,7 @@
         </w:numPr>
       </w:pPr>
       <w:r>
-        <w:t>Jira #2437</w:t>
+        <w:t>Jira #3038</w:t>
       </w:r>
     </w:p>
     <w:p>
@@ -5163,7 +6255,7 @@
         </w:numPr>
       </w:pPr>
       <w:r>
-        <w:t xml:space="preserve">Modify ‘page key’ of menu records </w:t>
+        <w:t>Change page layout assignment</w:t>
       </w:r>
     </w:p>
     <w:p>
@@ -5175,7 +6267,59 @@
         </w:numPr>
       </w:pPr>
       <w:r>
-        <w:t>‘Requirements’ page key = icixr__c</w:t>
+        <w:t>‘</w:t>
+      </w:r>
+      <w:proofErr w:type="spellStart"/>
+      <w:r>
+        <w:t>syconfig</w:t>
+      </w:r>
+      <w:proofErr w:type="spellEnd"/>
+      <w:r>
+        <w:t>__c</w:t>
+      </w:r>
+    </w:p>
+    <w:p>
+      <w:pPr>
+        <w:pStyle w:val="ListParagraph"/>
+        <w:numPr>
+          <w:ilvl w:val="3"/>
+          <w:numId w:val="10"/>
+        </w:numPr>
+      </w:pPr>
+      <w:r>
+        <w:t>Change page layout assignment to version 8</w:t>
+      </w:r>
+    </w:p>
+    <w:p>
+      <w:pPr>
+        <w:pStyle w:val="ListParagraph"/>
+        <w:numPr>
+          <w:ilvl w:val="0"/>
+          <w:numId w:val="10"/>
+        </w:numPr>
+      </w:pPr>
+      <w:r>
+        <w:t>Jira #3044</w:t>
+      </w:r>
+    </w:p>
+    <w:p>
+      <w:pPr>
+        <w:pStyle w:val="ListParagraph"/>
+        <w:numPr>
+          <w:ilvl w:val="1"/>
+          <w:numId w:val="10"/>
+        </w:numPr>
+      </w:pPr>
+      <w:r>
+        <w:t>‘</w:t>
+      </w:r>
+      <w:proofErr w:type="spellStart"/>
+      <w:r>
+        <w:t>sopcomp</w:t>
+      </w:r>
+      <w:proofErr w:type="spellEnd"/>
+      <w:r>
+        <w:t>__c</w:t>
       </w:r>
     </w:p>
     <w:p>
@@ -5187,7 +6331,31 @@
         </w:numPr>
       </w:pPr>
       <w:r>
-        <w:t>‘Shop Floor Time Entry Transactions’ page key = shopfloortimeentrytrans</w:t>
+        <w:t>Remove ‘New’ from Product Components List View</w:t>
+      </w:r>
+    </w:p>
+    <w:p>
+      <w:pPr>
+        <w:pStyle w:val="ListParagraph"/>
+        <w:numPr>
+          <w:ilvl w:val="0"/>
+          <w:numId w:val="10"/>
+        </w:numPr>
+      </w:pPr>
+      <w:r>
+        <w:t>Jira #3102</w:t>
+      </w:r>
+    </w:p>
+    <w:p>
+      <w:pPr>
+        <w:pStyle w:val="ListParagraph"/>
+        <w:numPr>
+          <w:ilvl w:val="1"/>
+          <w:numId w:val="10"/>
+        </w:numPr>
+      </w:pPr>
+      <w:r>
+        <w:t>Change page layout assignments</w:t>
       </w:r>
     </w:p>
     <w:p>
@@ -5199,31 +6367,27 @@
         </w:numPr>
       </w:pPr>
       <w:r>
-        <w:t>‘Default Page Layout’ page key = objpagesetup__c</w:t>
-      </w:r>
-    </w:p>
-    <w:p>
-      <w:pPr>
-        <w:pStyle w:val="ListParagraph"/>
-        <w:numPr>
-          <w:ilvl w:val="0"/>
+        <w:t>‘</w:t>
+      </w:r>
+      <w:proofErr w:type="spellStart"/>
+      <w:r>
+        <w:t>soaghvd</w:t>
+      </w:r>
+      <w:proofErr w:type="spellEnd"/>
+      <w:r>
+        <w:t>__c</w:t>
+      </w:r>
+    </w:p>
+    <w:p>
+      <w:pPr>
+        <w:pStyle w:val="ListParagraph"/>
+        <w:numPr>
+          <w:ilvl w:val="3"/>
           <w:numId w:val="10"/>
         </w:numPr>
       </w:pPr>
       <w:r>
-        <w:t>Jira #3038</w:t>
-      </w:r>
-    </w:p>
-    <w:p>
-      <w:pPr>
-        <w:pStyle w:val="ListParagraph"/>
-        <w:numPr>
-          <w:ilvl w:val="1"/>
-          <w:numId w:val="10"/>
-        </w:numPr>
-      </w:pPr>
-      <w:r>
-        <w:t>Change page layout assignment</w:t>
+        <w:t>Change layout to version 2</w:t>
       </w:r>
     </w:p>
     <w:p>
@@ -5235,7 +6399,15 @@
         </w:numPr>
       </w:pPr>
       <w:r>
-        <w:t>‘syconfig__c</w:t>
+        <w:t>‘</w:t>
+      </w:r>
+      <w:proofErr w:type="spellStart"/>
+      <w:r>
+        <w:t>soagp</w:t>
+      </w:r>
+      <w:proofErr w:type="spellEnd"/>
+      <w:r>
+        <w:t>__c</w:t>
       </w:r>
     </w:p>
     <w:p>
@@ -5247,31 +6419,8 @@
         </w:numPr>
       </w:pPr>
       <w:r>
-        <w:t>Change page layout assignment to version 8</w:t>
-      </w:r>
-    </w:p>
-    <w:p>
-      <w:pPr>
-        <w:pStyle w:val="ListParagraph"/>
-        <w:numPr>
-          <w:ilvl w:val="0"/>
-          <w:numId w:val="10"/>
-        </w:numPr>
-      </w:pPr>
-      <w:r>
-        <w:t>Jira #3044</w:t>
-      </w:r>
-    </w:p>
-    <w:p>
-      <w:pPr>
-        <w:pStyle w:val="ListParagraph"/>
-        <w:numPr>
-          <w:ilvl w:val="1"/>
-          <w:numId w:val="10"/>
-        </w:numPr>
-      </w:pPr>
-      <w:r>
-        <w:t>‘sopcomp__c</w:t>
+        <w:lastRenderedPageBreak/>
+        <w:t>Change layout to version 3</w:t>
       </w:r>
     </w:p>
     <w:p>
@@ -5283,31 +6432,27 @@
         </w:numPr>
       </w:pPr>
       <w:r>
-        <w:t>Remove ‘New’ from Product Components List View</w:t>
-      </w:r>
-    </w:p>
-    <w:p>
-      <w:pPr>
-        <w:pStyle w:val="ListParagraph"/>
-        <w:numPr>
-          <w:ilvl w:val="0"/>
+        <w:t>‘</w:t>
+      </w:r>
+      <w:proofErr w:type="spellStart"/>
+      <w:r>
+        <w:t>soagpcq</w:t>
+      </w:r>
+      <w:proofErr w:type="spellEnd"/>
+      <w:r>
+        <w:t>__c</w:t>
+      </w:r>
+    </w:p>
+    <w:p>
+      <w:pPr>
+        <w:pStyle w:val="ListParagraph"/>
+        <w:numPr>
+          <w:ilvl w:val="3"/>
           <w:numId w:val="10"/>
         </w:numPr>
       </w:pPr>
       <w:r>
-        <w:t>Jira #3102</w:t>
-      </w:r>
-    </w:p>
-    <w:p>
-      <w:pPr>
-        <w:pStyle w:val="ListParagraph"/>
-        <w:numPr>
-          <w:ilvl w:val="1"/>
-          <w:numId w:val="10"/>
-        </w:numPr>
-      </w:pPr>
-      <w:r>
-        <w:t>Change page layout assignments</w:t>
+        <w:t>Change layout to version 2</w:t>
       </w:r>
     </w:p>
     <w:p>
@@ -5319,8 +6464,15 @@
         </w:numPr>
       </w:pPr>
       <w:r>
-        <w:lastRenderedPageBreak/>
-        <w:t>‘soaghvd__c</w:t>
+        <w:t>‘</w:t>
+      </w:r>
+      <w:proofErr w:type="spellStart"/>
+      <w:r>
+        <w:t>soagpq</w:t>
+      </w:r>
+      <w:proofErr w:type="spellEnd"/>
+      <w:r>
+        <w:t>__c</w:t>
       </w:r>
     </w:p>
     <w:p>
@@ -5344,7 +6496,15 @@
         </w:numPr>
       </w:pPr>
       <w:r>
-        <w:t>‘soagp__c</w:t>
+        <w:t>‘</w:t>
+      </w:r>
+      <w:proofErr w:type="spellStart"/>
+      <w:r>
+        <w:t>soagpt</w:t>
+      </w:r>
+      <w:proofErr w:type="spellEnd"/>
+      <w:r>
+        <w:t>__c</w:t>
       </w:r>
     </w:p>
     <w:p>
@@ -5356,7 +6516,7 @@
         </w:numPr>
       </w:pPr>
       <w:r>
-        <w:t>Change layout to version 3</w:t>
+        <w:t>Change layout to version 2</w:t>
       </w:r>
     </w:p>
     <w:p>
@@ -5368,7 +6528,15 @@
         </w:numPr>
       </w:pPr>
       <w:r>
-        <w:t>‘soagpcq__c</w:t>
+        <w:t>‘</w:t>
+      </w:r>
+      <w:proofErr w:type="spellStart"/>
+      <w:r>
+        <w:t>soagptq</w:t>
+      </w:r>
+      <w:proofErr w:type="spellEnd"/>
+      <w:r>
+        <w:t>__c</w:t>
       </w:r>
     </w:p>
     <w:p>
@@ -5392,79 +6560,15 @@
         </w:numPr>
       </w:pPr>
       <w:r>
-        <w:t>‘soagpq__c</w:t>
-      </w:r>
-    </w:p>
-    <w:p>
-      <w:pPr>
-        <w:pStyle w:val="ListParagraph"/>
-        <w:numPr>
-          <w:ilvl w:val="3"/>
-          <w:numId w:val="10"/>
-        </w:numPr>
-      </w:pPr>
-      <w:r>
-        <w:t>Change layout to version 2</w:t>
-      </w:r>
-    </w:p>
-    <w:p>
-      <w:pPr>
-        <w:pStyle w:val="ListParagraph"/>
-        <w:numPr>
-          <w:ilvl w:val="2"/>
-          <w:numId w:val="10"/>
-        </w:numPr>
-      </w:pPr>
-      <w:r>
-        <w:t>‘soagpt__c</w:t>
-      </w:r>
-    </w:p>
-    <w:p>
-      <w:pPr>
-        <w:pStyle w:val="ListParagraph"/>
-        <w:numPr>
-          <w:ilvl w:val="3"/>
-          <w:numId w:val="10"/>
-        </w:numPr>
-      </w:pPr>
-      <w:r>
-        <w:t>Change layout to version 2</w:t>
-      </w:r>
-    </w:p>
-    <w:p>
-      <w:pPr>
-        <w:pStyle w:val="ListParagraph"/>
-        <w:numPr>
-          <w:ilvl w:val="2"/>
-          <w:numId w:val="10"/>
-        </w:numPr>
-      </w:pPr>
-      <w:r>
-        <w:t>‘soagptq__c</w:t>
-      </w:r>
-    </w:p>
-    <w:p>
-      <w:pPr>
-        <w:pStyle w:val="ListParagraph"/>
-        <w:numPr>
-          <w:ilvl w:val="3"/>
-          <w:numId w:val="10"/>
-        </w:numPr>
-      </w:pPr>
-      <w:r>
-        <w:t>Change layout to version 2</w:t>
-      </w:r>
-    </w:p>
-    <w:p>
-      <w:pPr>
-        <w:pStyle w:val="ListParagraph"/>
-        <w:numPr>
-          <w:ilvl w:val="2"/>
-          <w:numId w:val="10"/>
-        </w:numPr>
-      </w:pPr>
-      <w:r>
-        <w:t>‘soagpc__c</w:t>
+        <w:t>‘</w:t>
+      </w:r>
+      <w:proofErr w:type="spellStart"/>
+      <w:r>
+        <w:t>soagpc</w:t>
+      </w:r>
+      <w:proofErr w:type="spellEnd"/>
+      <w:r>
+        <w:t>__c</w:t>
       </w:r>
     </w:p>
     <w:p>
@@ -5552,7 +6656,7 @@
       <w:r>
         <w:t xml:space="preserve"> - </w:t>
       </w:r>
-      <w:hyperlink r:id="rId17" w:history="1">
+      <w:hyperlink r:id="rId18" w:history="1">
         <w:r>
           <w:rPr>
             <w:rStyle w:val="Hyperlink"/>
@@ -5569,32 +6673,14 @@
       <w:r>
         <w:t xml:space="preserve"> - </w:t>
       </w:r>
-      <w:bookmarkStart w:id="0" w:name="_GoBack"/>
-      <w:bookmarkEnd w:id="0"/>
-      <w:r>
-        <w:fldChar w:fldCharType="begin"/>
-      </w:r>
-      <w:r>
-        <w:instrText xml:space="preserve"> HYPERLINK "</w:instrText>
-      </w:r>
-      <w:r>
-        <w:instrText>https://test.salesforce.com/packaging/installPackage.apexp?p0=04t4O00000063vX</w:instrText>
-      </w:r>
-      <w:r>
-        <w:instrText xml:space="preserve">" </w:instrText>
-      </w:r>
-      <w:r>
-        <w:fldChar w:fldCharType="separate"/>
-      </w:r>
-      <w:r>
-        <w:rPr>
-          <w:rStyle w:val="Hyperlink"/>
-        </w:rPr>
-        <w:t>https://test.salesforce.com/packaging/installPackage.apexp?p0=04t4O00000063vX</w:t>
-      </w:r>
-      <w:r>
-        <w:fldChar w:fldCharType="end"/>
-      </w:r>
+      <w:hyperlink r:id="rId19" w:history="1">
+        <w:r>
+          <w:rPr>
+            <w:rStyle w:val="Hyperlink"/>
+          </w:rPr>
+          <w:t>https://test.salesforce.com/packaging/installPackage.apexp?p0=04t4O00000063vX</w:t>
+        </w:r>
+      </w:hyperlink>
     </w:p>
     <w:p/>
     <w:p>
@@ -5618,7 +6704,15 @@
         </w:numPr>
       </w:pPr>
       <w:r>
-        <w:t>‘sydefault__c</w:t>
+        <w:t>‘</w:t>
+      </w:r>
+      <w:proofErr w:type="spellStart"/>
+      <w:r>
+        <w:t>sydefault</w:t>
+      </w:r>
+      <w:proofErr w:type="spellEnd"/>
+      <w:r>
+        <w:t>__c</w:t>
       </w:r>
     </w:p>
     <w:p>
@@ -5631,6 +6725,80 @@
       </w:pPr>
       <w:r>
         <w:t>Change page layout to version 27</w:t>
+      </w:r>
+    </w:p>
+    <w:p/>
+    <w:p>
+      <w:pPr>
+        <w:pStyle w:val="ListParagraph"/>
+        <w:numPr>
+          <w:ilvl w:val="0"/>
+          <w:numId w:val="11"/>
+        </w:numPr>
+      </w:pPr>
+      <w:r>
+        <w:rPr>
+          <w:rFonts w:cs="Segoe UI"/>
+          <w:spacing w:val="-1"/>
+          <w:shd w:val="clear" w:color="auto" w:fill="FFFFFF"/>
+        </w:rPr>
+        <w:t>Jira #2990</w:t>
+      </w:r>
+    </w:p>
+    <w:p>
+      <w:pPr>
+        <w:pStyle w:val="ListParagraph"/>
+        <w:rPr>
+          <w:b/>
+          <w:bCs/>
+        </w:rPr>
+      </w:pPr>
+      <w:r>
+        <w:t xml:space="preserve"> </w:t>
+      </w:r>
+      <w:r>
+        <w:rPr>
+          <w:b/>
+          <w:bCs/>
+        </w:rPr>
+        <w:t>‘</w:t>
+      </w:r>
+      <w:proofErr w:type="spellStart"/>
+      <w:proofErr w:type="gramStart"/>
+      <w:r>
+        <w:rPr>
+          <w:b/>
+          <w:bCs/>
+        </w:rPr>
+        <w:t>rstk.ScriptExecutor.execute</w:t>
+      </w:r>
+      <w:proofErr w:type="spellEnd"/>
+      <w:proofErr w:type="gramEnd"/>
+      <w:r>
+        <w:rPr>
+          <w:b/>
+          <w:bCs/>
+        </w:rPr>
+        <w:t>('</w:t>
+      </w:r>
+      <w:proofErr w:type="spellStart"/>
+      <w:r>
+        <w:rPr>
+          <w:rFonts w:cs="Segoe UI"/>
+          <w:b/>
+          <w:bCs/>
+          <w:spacing w:val="-1"/>
+          <w:shd w:val="clear" w:color="auto" w:fill="FFFFFF"/>
+        </w:rPr>
+        <w:t>set_wocst_wosonumind</w:t>
+      </w:r>
+      <w:proofErr w:type="spellEnd"/>
+      <w:r>
+        <w:rPr>
+          <w:b/>
+          <w:bCs/>
+        </w:rPr>
+        <w:t>', true);</w:t>
       </w:r>
     </w:p>
     <w:p>
@@ -5657,7 +6825,7 @@
 </file>
 
 <file path=word/numbering.xml><?xml version="1.0" encoding="utf-8"?>
-<w:numbering xmlns:wpc="http://schemas.microsoft.com/office/word/2010/wordprocessingCanvas" xmlns:mc="http://schemas.openxmlformats.org/markup-compatibility/2006" xmlns:o="urn:schemas-microsoft-com:office:office" xmlns:r="http://schemas.openxmlformats.org/officeDocument/2006/relationships" xmlns:m="http://schemas.openxmlformats.org/officeDocument/2006/math" xmlns:v="urn:schemas-microsoft-com:vml" xmlns:wp14="http://schemas.microsoft.com/office/word/2010/wordprocessingDrawing" xmlns:wp="http://schemas.openxmlformats.org/drawingml/2006/wordprocessingDrawing" xmlns:w10="urn:schemas-microsoft-com:office:word" xmlns:w="http://schemas.openxmlformats.org/wordprocessingml/2006/main" xmlns:w14="http://schemas.microsoft.com/office/word/2010/wordml" xmlns:w15="http://schemas.microsoft.com/office/word/2012/wordml" xmlns:wpg="http://schemas.microsoft.com/office/word/2010/wordprocessingGroup" xmlns:wpi="http://schemas.microsoft.com/office/word/2010/wordprocessingInk" xmlns:wne="http://schemas.microsoft.com/office/word/2006/wordml" xmlns:wps="http://schemas.microsoft.com/office/word/2010/wordprocessingShape" mc:Ignorable="w14 w15 wp14">
+<w:numbering xmlns:wpc="http://schemas.microsoft.com/office/word/2010/wordprocessingCanvas" xmlns:cx="http://schemas.microsoft.com/office/drawing/2014/chartex" xmlns:cx1="http://schemas.microsoft.com/office/drawing/2015/9/8/chartex" xmlns:cx2="http://schemas.microsoft.com/office/drawing/2015/10/21/chartex" xmlns:cx3="http://schemas.microsoft.com/office/drawing/2016/5/9/chartex" xmlns:cx4="http://schemas.microsoft.com/office/drawing/2016/5/10/chartex" xmlns:cx5="http://schemas.microsoft.com/office/drawing/2016/5/11/chartex" xmlns:cx6="http://schemas.microsoft.com/office/drawing/2016/5/12/chartex" xmlns:cx7="http://schemas.microsoft.com/office/drawing/2016/5/13/chartex" xmlns:cx8="http://schemas.microsoft.com/office/drawing/2016/5/14/chartex" xmlns:mc="http://schemas.openxmlformats.org/markup-compatibility/2006" xmlns:aink="http://schemas.microsoft.com/office/drawing/2016/ink" xmlns:am3d="http://schemas.microsoft.com/office/drawing/2017/model3d" xmlns:o="urn:schemas-microsoft-com:office:office" xmlns:r="http://schemas.openxmlformats.org/officeDocument/2006/relationships" xmlns:m="http://schemas.openxmlformats.org/officeDocument/2006/math" xmlns:v="urn:schemas-microsoft-com:vml" xmlns:wp14="http://schemas.microsoft.com/office/word/2010/wordprocessingDrawing" xmlns:wp="http://schemas.openxmlformats.org/drawingml/2006/wordprocessingDrawing" xmlns:w10="urn:schemas-microsoft-com:office:word" xmlns:w="http://schemas.openxmlformats.org/wordprocessingml/2006/main" xmlns:w14="http://schemas.microsoft.com/office/word/2010/wordml" xmlns:w15="http://schemas.microsoft.com/office/word/2012/wordml" xmlns:w16cid="http://schemas.microsoft.com/office/word/2016/wordml/cid" xmlns:w16se="http://schemas.microsoft.com/office/word/2015/wordml/symex" xmlns:wpg="http://schemas.microsoft.com/office/word/2010/wordprocessingGroup" xmlns:wpi="http://schemas.microsoft.com/office/word/2010/wordprocessingInk" xmlns:wne="http://schemas.microsoft.com/office/word/2006/wordml" xmlns:wps="http://schemas.microsoft.com/office/word/2010/wordprocessingShape" mc:Ignorable="w14 w15 w16se w16cid wp14">
   <w:abstractNum w:abstractNumId="0" w15:restartNumberingAfterBreak="0">
     <w:nsid w:val="05827517"/>
     <w:multiLevelType w:val="hybridMultilevel"/>
@@ -6719,7 +7887,7 @@
 </file>
 
 <file path=word/styles.xml><?xml version="1.0" encoding="utf-8"?>
-<w:styles xmlns:mc="http://schemas.openxmlformats.org/markup-compatibility/2006" xmlns:r="http://schemas.openxmlformats.org/officeDocument/2006/relationships" xmlns:w="http://schemas.openxmlformats.org/wordprocessingml/2006/main" xmlns:w14="http://schemas.microsoft.com/office/word/2010/wordml" xmlns:w15="http://schemas.microsoft.com/office/word/2012/wordml" mc:Ignorable="w14 w15">
+<w:styles xmlns:mc="http://schemas.openxmlformats.org/markup-compatibility/2006" xmlns:r="http://schemas.openxmlformats.org/officeDocument/2006/relationships" xmlns:w="http://schemas.openxmlformats.org/wordprocessingml/2006/main" xmlns:w14="http://schemas.microsoft.com/office/word/2010/wordml" xmlns:w15="http://schemas.microsoft.com/office/word/2012/wordml" xmlns:w16cid="http://schemas.microsoft.com/office/word/2016/wordml/cid" xmlns:w16se="http://schemas.microsoft.com/office/word/2015/wordml/symex" mc:Ignorable="w14 w15 w16se w16cid">
   <w:docDefaults>
     <w:rPrDefault>
       <w:rPr>
@@ -6735,7 +7903,7 @@
       </w:pPr>
     </w:pPrDefault>
   </w:docDefaults>
-  <w:latentStyles w:defLockedState="0" w:defUIPriority="99" w:defSemiHidden="0" w:defUnhideWhenUsed="0" w:defQFormat="0" w:count="371">
+  <w:latentStyles w:defLockedState="0" w:defUIPriority="99" w:defSemiHidden="0" w:defUnhideWhenUsed="0" w:defQFormat="0" w:count="376">
     <w:lsdException w:name="Normal" w:uiPriority="0" w:qFormat="1"/>
     <w:lsdException w:name="heading 1" w:uiPriority="9" w:qFormat="1"/>
     <w:lsdException w:name="heading 2" w:semiHidden="1" w:uiPriority="9" w:unhideWhenUsed="1" w:qFormat="1"/>
@@ -6841,7 +8009,6 @@
     <w:lsdException w:name="HTML Sample" w:semiHidden="1" w:unhideWhenUsed="1"/>
     <w:lsdException w:name="HTML Typewriter" w:semiHidden="1" w:unhideWhenUsed="1"/>
     <w:lsdException w:name="HTML Variable" w:semiHidden="1" w:unhideWhenUsed="1"/>
-    <w:lsdException w:name="Normal Table" w:semiHidden="1" w:unhideWhenUsed="1"/>
     <w:lsdException w:name="annotation subject" w:semiHidden="1" w:unhideWhenUsed="1"/>
     <w:lsdException w:name="No List" w:semiHidden="1" w:unhideWhenUsed="1"/>
     <w:lsdException w:name="Outline List 1" w:semiHidden="1" w:unhideWhenUsed="1"/>
@@ -6884,11 +8051,8 @@
     <w:lsdException w:name="Table Contemporary" w:semiHidden="1" w:unhideWhenUsed="1"/>
     <w:lsdException w:name="Table Elegant" w:semiHidden="1" w:unhideWhenUsed="1"/>
     <w:lsdException w:name="Table Professional" w:semiHidden="1" w:unhideWhenUsed="1"/>
-    <w:lsdException w:name="Table Subtle 1" w:semiHidden="1" w:unhideWhenUsed="1"/>
     <w:lsdException w:name="Table Subtle 2" w:semiHidden="1" w:unhideWhenUsed="1"/>
     <w:lsdException w:name="Table Web 1" w:semiHidden="1" w:unhideWhenUsed="1"/>
-    <w:lsdException w:name="Table Web 2" w:semiHidden="1" w:unhideWhenUsed="1"/>
-    <w:lsdException w:name="Table Web 3" w:semiHidden="1" w:unhideWhenUsed="1"/>
     <w:lsdException w:name="Balloon Text" w:semiHidden="1" w:unhideWhenUsed="1"/>
     <w:lsdException w:name="Table Grid" w:uiPriority="39"/>
     <w:lsdException w:name="Table Theme" w:semiHidden="1" w:unhideWhenUsed="1"/>
@@ -7107,6 +8271,11 @@
     <w:lsdException w:name="List Table 5 Dark Accent 6" w:uiPriority="50"/>
     <w:lsdException w:name="List Table 6 Colorful Accent 6" w:uiPriority="51"/>
     <w:lsdException w:name="List Table 7 Colorful Accent 6" w:uiPriority="52"/>
+    <w:lsdException w:name="Mention" w:semiHidden="1" w:unhideWhenUsed="1"/>
+    <w:lsdException w:name="Smart Hyperlink" w:semiHidden="1" w:unhideWhenUsed="1"/>
+    <w:lsdException w:name="Hashtag" w:semiHidden="1" w:unhideWhenUsed="1"/>
+    <w:lsdException w:name="Unresolved Mention" w:semiHidden="1" w:unhideWhenUsed="1"/>
+    <w:lsdException w:name="Smart Link" w:semiHidden="1" w:unhideWhenUsed="1"/>
   </w:latentStyles>
   <w:style w:type="paragraph" w:default="1" w:styleId="Normal">
     <w:name w:val="Normal"/>
@@ -7456,4 +8625,16 @@
     </a:ext>
   </a:extLst>
 </a:theme>
+</file>
+
+<file path=customXml/item1.xml><?xml version="1.0" encoding="utf-8"?>
+<b:Sources xmlns:b="http://schemas.openxmlformats.org/officeDocument/2006/bibliography" xmlns="http://schemas.openxmlformats.org/officeDocument/2006/bibliography" SelectedStyle="\APASixthEditionOfficeOnline.xsl" StyleName="APA" Version="6"/>
+</file>
+
+<file path=customXml/itemProps1.xml><?xml version="1.0" encoding="utf-8"?>
+<ds:datastoreItem xmlns:ds="http://schemas.openxmlformats.org/officeDocument/2006/customXml" ds:itemID="{694FC2E5-DF4A-4A62-8AF9-2A012A442D03}">
+  <ds:schemaRefs>
+    <ds:schemaRef ds:uri="http://schemas.openxmlformats.org/officeDocument/2006/bibliography"/>
+  </ds:schemaRefs>
+</ds:datastoreItem>
 </file>
</xml_diff>